<commit_message>
udah finishing cui nya
</commit_message>
<xml_diff>
--- a/Tugas Besar Kelompok 7[1].docx
+++ b/Tugas Besar Kelompok 7[1].docx
@@ -138,7 +138,7 @@
                     <pic:cNvPicPr/>
                   </pic:nvPicPr>
                   <pic:blipFill>
-                    <a:blip r:embed="rId4" cstate="print">
+                    <a:blip r:embed="rId7" cstate="print">
                       <a:extLst>
                         <a:ext uri="{28A0092B-C50C-407E-A947-70E740481C1C}">
                           <a14:useLocalDpi xmlns:a14="http://schemas.microsoft.com/office/drawing/2010/main" val="0"/>
@@ -271,8 +271,10 @@
           <w:sz w:val="22"/>
           <w:szCs w:val="20"/>
         </w:rPr>
-        <w:t xml:space="preserve">Dosen Pengampu : </w:t>
-      </w:r>
+        <w:t xml:space="preserve">Dosen </w:t>
+      </w:r>
+      <w:proofErr w:type="spellStart"/>
+      <w:proofErr w:type="gramStart"/>
       <w:r>
         <w:rPr>
           <w:rFonts w:ascii="Sora" w:hAnsi="Sora"/>
@@ -280,8 +282,38 @@
           <w:sz w:val="22"/>
           <w:szCs w:val="20"/>
         </w:rPr>
+        <w:t>Pengampu</w:t>
+      </w:r>
+      <w:proofErr w:type="spellEnd"/>
+      <w:r>
+        <w:rPr>
+          <w:rFonts w:ascii="Sora" w:hAnsi="Sora"/>
+          <w:b/>
+          <w:sz w:val="22"/>
+          <w:szCs w:val="20"/>
+        </w:rPr>
+        <w:t xml:space="preserve"> :</w:t>
+      </w:r>
+      <w:proofErr w:type="gramEnd"/>
+      <w:r>
+        <w:rPr>
+          <w:rFonts w:ascii="Sora" w:hAnsi="Sora"/>
+          <w:b/>
+          <w:sz w:val="22"/>
+          <w:szCs w:val="20"/>
+        </w:rPr>
+        <w:t xml:space="preserve"> </w:t>
+      </w:r>
+      <w:r>
+        <w:rPr>
+          <w:rFonts w:ascii="Sora" w:hAnsi="Sora"/>
+          <w:b/>
+          <w:sz w:val="22"/>
+          <w:szCs w:val="20"/>
+        </w:rPr>
         <w:br/>
       </w:r>
+      <w:proofErr w:type="spellStart"/>
       <w:r>
         <w:rPr>
           <w:rFonts w:ascii="Sora" w:hAnsi="Sora"/>
@@ -290,7 +322,18 @@
           <w:szCs w:val="20"/>
           <w:lang w:val="id-ID"/>
         </w:rPr>
-        <w:t>Dahliar Ananda, S.T.,M.T.</w:t>
+        <w:t>Dahliar</w:t>
+      </w:r>
+      <w:proofErr w:type="spellEnd"/>
+      <w:r>
+        <w:rPr>
+          <w:rFonts w:ascii="Sora" w:hAnsi="Sora"/>
+          <w:b/>
+          <w:sz w:val="22"/>
+          <w:szCs w:val="20"/>
+          <w:lang w:val="id-ID"/>
+        </w:rPr>
+        <w:t xml:space="preserve"> Ananda, S.T.,M.T.</w:t>
       </w:r>
       <w:r>
         <w:rPr>
@@ -321,6 +364,7 @@
           <w:szCs w:val="20"/>
         </w:rPr>
       </w:pPr>
+      <w:proofErr w:type="spellStart"/>
       <w:r>
         <w:rPr>
           <w:rFonts w:ascii="Sora" w:hAnsi="Sora"/>
@@ -328,8 +372,29 @@
           <w:sz w:val="22"/>
           <w:szCs w:val="20"/>
         </w:rPr>
-        <w:t>Disusun Oleh :</w:t>
-      </w:r>
+        <w:t>Disusun</w:t>
+      </w:r>
+      <w:proofErr w:type="spellEnd"/>
+      <w:r>
+        <w:rPr>
+          <w:rFonts w:ascii="Sora" w:hAnsi="Sora"/>
+          <w:b/>
+          <w:sz w:val="22"/>
+          <w:szCs w:val="20"/>
+        </w:rPr>
+        <w:t xml:space="preserve"> </w:t>
+      </w:r>
+      <w:proofErr w:type="gramStart"/>
+      <w:r>
+        <w:rPr>
+          <w:rFonts w:ascii="Sora" w:hAnsi="Sora"/>
+          <w:b/>
+          <w:sz w:val="22"/>
+          <w:szCs w:val="20"/>
+        </w:rPr>
+        <w:t>Oleh :</w:t>
+      </w:r>
+      <w:proofErr w:type="gramEnd"/>
       <w:r>
         <w:rPr>
           <w:rFonts w:ascii="Sora" w:hAnsi="Sora"/>
@@ -485,7 +550,67 @@
           <w:sz w:val="22"/>
           <w:szCs w:val="20"/>
         </w:rPr>
-        <w:t>Hafid Caesa Fitra Lesanaji (</w:t>
+        <w:t xml:space="preserve">Hafid </w:t>
+      </w:r>
+      <w:proofErr w:type="spellStart"/>
+      <w:r>
+        <w:rPr>
+          <w:rFonts w:ascii="Sora" w:hAnsi="Sora"/>
+          <w:b/>
+          <w:sz w:val="22"/>
+          <w:szCs w:val="20"/>
+        </w:rPr>
+        <w:t>Caesa</w:t>
+      </w:r>
+      <w:proofErr w:type="spellEnd"/>
+      <w:r>
+        <w:rPr>
+          <w:rFonts w:ascii="Sora" w:hAnsi="Sora"/>
+          <w:b/>
+          <w:sz w:val="22"/>
+          <w:szCs w:val="20"/>
+        </w:rPr>
+        <w:t xml:space="preserve"> </w:t>
+      </w:r>
+      <w:proofErr w:type="spellStart"/>
+      <w:r>
+        <w:rPr>
+          <w:rFonts w:ascii="Sora" w:hAnsi="Sora"/>
+          <w:b/>
+          <w:sz w:val="22"/>
+          <w:szCs w:val="20"/>
+        </w:rPr>
+        <w:t>Fitra</w:t>
+      </w:r>
+      <w:proofErr w:type="spellEnd"/>
+      <w:r>
+        <w:rPr>
+          <w:rFonts w:ascii="Sora" w:hAnsi="Sora"/>
+          <w:b/>
+          <w:sz w:val="22"/>
+          <w:szCs w:val="20"/>
+        </w:rPr>
+        <w:t xml:space="preserve"> </w:t>
+      </w:r>
+      <w:proofErr w:type="spellStart"/>
+      <w:r>
+        <w:rPr>
+          <w:rFonts w:ascii="Sora" w:hAnsi="Sora"/>
+          <w:b/>
+          <w:sz w:val="22"/>
+          <w:szCs w:val="20"/>
+        </w:rPr>
+        <w:t>Lesanaji</w:t>
+      </w:r>
+      <w:proofErr w:type="spellEnd"/>
+      <w:r>
+        <w:rPr>
+          <w:rFonts w:ascii="Sora" w:hAnsi="Sora"/>
+          <w:b/>
+          <w:sz w:val="22"/>
+          <w:szCs w:val="20"/>
+        </w:rPr>
+        <w:t xml:space="preserve"> (</w:t>
       </w:r>
       <w:r>
         <w:rPr>
@@ -517,6 +642,7 @@
           <w:szCs w:val="20"/>
         </w:rPr>
       </w:pPr>
+      <w:proofErr w:type="spellStart"/>
       <w:r>
         <w:rPr>
           <w:rFonts w:ascii="Sora" w:hAnsi="Sora"/>
@@ -524,8 +650,29 @@
           <w:sz w:val="22"/>
           <w:szCs w:val="20"/>
         </w:rPr>
-        <w:t>Alvian Novi Ramadani(</w:t>
-      </w:r>
+        <w:t>Alvian</w:t>
+      </w:r>
+      <w:proofErr w:type="spellEnd"/>
+      <w:r>
+        <w:rPr>
+          <w:rFonts w:ascii="Sora" w:hAnsi="Sora"/>
+          <w:b/>
+          <w:sz w:val="22"/>
+          <w:szCs w:val="20"/>
+        </w:rPr>
+        <w:t xml:space="preserve"> Novi </w:t>
+      </w:r>
+      <w:proofErr w:type="gramStart"/>
+      <w:r>
+        <w:rPr>
+          <w:rFonts w:ascii="Sora" w:hAnsi="Sora"/>
+          <w:b/>
+          <w:sz w:val="22"/>
+          <w:szCs w:val="20"/>
+        </w:rPr>
+        <w:t>Ramadani(</w:t>
+      </w:r>
+      <w:proofErr w:type="gramEnd"/>
       <w:r>
         <w:rPr>
           <w:rFonts w:ascii="Sora" w:hAnsi="Sora"/>
@@ -677,22 +824,17 @@
           <w:szCs w:val="28"/>
         </w:rPr>
         <w:lastRenderedPageBreak/>
-        <w:t>1.</w:t>
-      </w:r>
+        <w:t xml:space="preserve">1. Gambaran Umum </w:t>
+      </w:r>
+      <w:proofErr w:type="spellStart"/>
       <w:r>
         <w:rPr>
           <w:sz w:val="28"/>
           <w:szCs w:val="28"/>
         </w:rPr>
-        <w:t xml:space="preserve"> </w:t>
-      </w:r>
-      <w:r>
-        <w:rPr>
-          <w:sz w:val="28"/>
-          <w:szCs w:val="28"/>
-        </w:rPr>
-        <w:t>Gambaran Umum Aplikasi</w:t>
-      </w:r>
+        <w:t>Aplikasi</w:t>
+      </w:r>
+      <w:proofErr w:type="spellEnd"/>
       <w:r>
         <w:rPr>
           <w:sz w:val="28"/>
@@ -728,23 +870,243 @@
           <w:u w:val="none"/>
           <w:lang w:val="id-ID"/>
         </w:rPr>
-        <w:t>Aplikasi Toko Gaming ini dirancang untuk melakukan transaksi antara kustomer dan penjual, dimana penjual dapat melakukan login dengan Username dan Password yang telah di tentukan dari developer. Dan kustomer bisa menggunakan aplikasi untuk berbelanja. Aplikasi ini memiliki dua fitur utama yaitu Login admin dan login customer.</w:t>
-      </w:r>
+        <w:t xml:space="preserve">Aplikasi Toko </w:t>
+      </w:r>
+      <w:proofErr w:type="spellStart"/>
       <w:r>
         <w:rPr>
           <w:b w:val="0"/>
           <w:bCs/>
           <w:szCs w:val="24"/>
           <w:u w:val="none"/>
-        </w:rPr>
-        <w:br/>
-      </w:r>
+          <w:lang w:val="id-ID"/>
+        </w:rPr>
+        <w:t>Gaming</w:t>
+      </w:r>
+      <w:proofErr w:type="spellEnd"/>
       <w:r>
         <w:rPr>
           <w:b w:val="0"/>
           <w:bCs/>
           <w:szCs w:val="24"/>
           <w:u w:val="none"/>
+          <w:lang w:val="id-ID"/>
+        </w:rPr>
+        <w:t xml:space="preserve"> ini dirancang untuk melakukan transaksi antara </w:t>
+      </w:r>
+      <w:proofErr w:type="spellStart"/>
+      <w:r>
+        <w:rPr>
+          <w:b w:val="0"/>
+          <w:bCs/>
+          <w:szCs w:val="24"/>
+          <w:u w:val="none"/>
+          <w:lang w:val="id-ID"/>
+        </w:rPr>
+        <w:t>kustomer</w:t>
+      </w:r>
+      <w:proofErr w:type="spellEnd"/>
+      <w:r>
+        <w:rPr>
+          <w:b w:val="0"/>
+          <w:bCs/>
+          <w:szCs w:val="24"/>
+          <w:u w:val="none"/>
+          <w:lang w:val="id-ID"/>
+        </w:rPr>
+        <w:t xml:space="preserve"> dan penjual, </w:t>
+      </w:r>
+      <w:proofErr w:type="spellStart"/>
+      <w:r>
+        <w:rPr>
+          <w:b w:val="0"/>
+          <w:bCs/>
+          <w:szCs w:val="24"/>
+          <w:u w:val="none"/>
+          <w:lang w:val="id-ID"/>
+        </w:rPr>
+        <w:t>dimana</w:t>
+      </w:r>
+      <w:proofErr w:type="spellEnd"/>
+      <w:r>
+        <w:rPr>
+          <w:b w:val="0"/>
+          <w:bCs/>
+          <w:szCs w:val="24"/>
+          <w:u w:val="none"/>
+          <w:lang w:val="id-ID"/>
+        </w:rPr>
+        <w:t xml:space="preserve"> penjual dapat melakukan </w:t>
+      </w:r>
+      <w:proofErr w:type="spellStart"/>
+      <w:r>
+        <w:rPr>
+          <w:b w:val="0"/>
+          <w:bCs/>
+          <w:szCs w:val="24"/>
+          <w:u w:val="none"/>
+          <w:lang w:val="id-ID"/>
+        </w:rPr>
+        <w:t>login</w:t>
+      </w:r>
+      <w:proofErr w:type="spellEnd"/>
+      <w:r>
+        <w:rPr>
+          <w:b w:val="0"/>
+          <w:bCs/>
+          <w:szCs w:val="24"/>
+          <w:u w:val="none"/>
+          <w:lang w:val="id-ID"/>
+        </w:rPr>
+        <w:t xml:space="preserve"> dengan </w:t>
+      </w:r>
+      <w:proofErr w:type="spellStart"/>
+      <w:r>
+        <w:rPr>
+          <w:b w:val="0"/>
+          <w:bCs/>
+          <w:szCs w:val="24"/>
+          <w:u w:val="none"/>
+          <w:lang w:val="id-ID"/>
+        </w:rPr>
+        <w:t>Username</w:t>
+      </w:r>
+      <w:proofErr w:type="spellEnd"/>
+      <w:r>
+        <w:rPr>
+          <w:b w:val="0"/>
+          <w:bCs/>
+          <w:szCs w:val="24"/>
+          <w:u w:val="none"/>
+          <w:lang w:val="id-ID"/>
+        </w:rPr>
+        <w:t xml:space="preserve"> dan </w:t>
+      </w:r>
+      <w:proofErr w:type="spellStart"/>
+      <w:r>
+        <w:rPr>
+          <w:b w:val="0"/>
+          <w:bCs/>
+          <w:szCs w:val="24"/>
+          <w:u w:val="none"/>
+          <w:lang w:val="id-ID"/>
+        </w:rPr>
+        <w:t>Password</w:t>
+      </w:r>
+      <w:proofErr w:type="spellEnd"/>
+      <w:r>
+        <w:rPr>
+          <w:b w:val="0"/>
+          <w:bCs/>
+          <w:szCs w:val="24"/>
+          <w:u w:val="none"/>
+          <w:lang w:val="id-ID"/>
+        </w:rPr>
+        <w:t xml:space="preserve"> yang telah di tentukan dari developer. Dan </w:t>
+      </w:r>
+      <w:proofErr w:type="spellStart"/>
+      <w:r>
+        <w:rPr>
+          <w:b w:val="0"/>
+          <w:bCs/>
+          <w:szCs w:val="24"/>
+          <w:u w:val="none"/>
+          <w:lang w:val="id-ID"/>
+        </w:rPr>
+        <w:t>kustomer</w:t>
+      </w:r>
+      <w:proofErr w:type="spellEnd"/>
+      <w:r>
+        <w:rPr>
+          <w:b w:val="0"/>
+          <w:bCs/>
+          <w:szCs w:val="24"/>
+          <w:u w:val="none"/>
+          <w:lang w:val="id-ID"/>
+        </w:rPr>
+        <w:t xml:space="preserve"> bisa menggunakan aplikasi untuk berbelanja. Aplikasi ini memiliki dua fitur utama yaitu </w:t>
+      </w:r>
+      <w:proofErr w:type="spellStart"/>
+      <w:r>
+        <w:rPr>
+          <w:b w:val="0"/>
+          <w:bCs/>
+          <w:szCs w:val="24"/>
+          <w:u w:val="none"/>
+          <w:lang w:val="id-ID"/>
+        </w:rPr>
+        <w:t>Login</w:t>
+      </w:r>
+      <w:proofErr w:type="spellEnd"/>
+      <w:r>
+        <w:rPr>
+          <w:b w:val="0"/>
+          <w:bCs/>
+          <w:szCs w:val="24"/>
+          <w:u w:val="none"/>
+          <w:lang w:val="id-ID"/>
+        </w:rPr>
+        <w:t xml:space="preserve"> admin dan </w:t>
+      </w:r>
+      <w:proofErr w:type="spellStart"/>
+      <w:r>
+        <w:rPr>
+          <w:b w:val="0"/>
+          <w:bCs/>
+          <w:szCs w:val="24"/>
+          <w:u w:val="none"/>
+          <w:lang w:val="id-ID"/>
+        </w:rPr>
+        <w:t>login</w:t>
+      </w:r>
+      <w:proofErr w:type="spellEnd"/>
+      <w:r>
+        <w:rPr>
+          <w:b w:val="0"/>
+          <w:bCs/>
+          <w:szCs w:val="24"/>
+          <w:u w:val="none"/>
+          <w:lang w:val="id-ID"/>
+        </w:rPr>
+        <w:t xml:space="preserve"> </w:t>
+      </w:r>
+      <w:proofErr w:type="spellStart"/>
+      <w:r>
+        <w:rPr>
+          <w:b w:val="0"/>
+          <w:bCs/>
+          <w:szCs w:val="24"/>
+          <w:u w:val="none"/>
+          <w:lang w:val="id-ID"/>
+        </w:rPr>
+        <w:t>customer</w:t>
+      </w:r>
+      <w:proofErr w:type="spellEnd"/>
+      <w:r>
+        <w:rPr>
+          <w:b w:val="0"/>
+          <w:bCs/>
+          <w:szCs w:val="24"/>
+          <w:u w:val="none"/>
+          <w:lang w:val="id-ID"/>
+        </w:rPr>
+        <w:t>.</w:t>
+      </w:r>
+      <w:r>
+        <w:rPr>
+          <w:b w:val="0"/>
+          <w:bCs/>
+          <w:szCs w:val="24"/>
+          <w:u w:val="none"/>
+        </w:rPr>
+        <w:br/>
+      </w:r>
+      <w:r>
+        <w:rPr>
+          <w:b w:val="0"/>
+          <w:bCs/>
+          <w:szCs w:val="24"/>
+          <w:u w:val="none"/>
         </w:rPr>
         <w:br/>
       </w:r>
@@ -780,8 +1142,44 @@
         <w:rPr>
           <w:lang w:val="id-ID"/>
         </w:rPr>
-        <w:t>Aplikasi ini memiliki Fungsionalitas sesuai dengan role user apakah sebagai admin atau sebagai customer</w:t>
-      </w:r>
+        <w:t xml:space="preserve">Aplikasi ini memiliki Fungsionalitas sesuai dengan </w:t>
+      </w:r>
+      <w:proofErr w:type="spellStart"/>
+      <w:r>
+        <w:rPr>
+          <w:lang w:val="id-ID"/>
+        </w:rPr>
+        <w:t>role</w:t>
+      </w:r>
+      <w:proofErr w:type="spellEnd"/>
+      <w:r>
+        <w:rPr>
+          <w:lang w:val="id-ID"/>
+        </w:rPr>
+        <w:t xml:space="preserve"> </w:t>
+      </w:r>
+      <w:proofErr w:type="spellStart"/>
+      <w:r>
+        <w:rPr>
+          <w:lang w:val="id-ID"/>
+        </w:rPr>
+        <w:t>user</w:t>
+      </w:r>
+      <w:proofErr w:type="spellEnd"/>
+      <w:r>
+        <w:rPr>
+          <w:lang w:val="id-ID"/>
+        </w:rPr>
+        <w:t xml:space="preserve"> apakah sebagai admin atau sebagai </w:t>
+      </w:r>
+      <w:proofErr w:type="spellStart"/>
+      <w:r>
+        <w:rPr>
+          <w:lang w:val="id-ID"/>
+        </w:rPr>
+        <w:t>customer</w:t>
+      </w:r>
+      <w:proofErr w:type="spellEnd"/>
       <w:r>
         <w:rPr>
           <w:lang w:val="id-ID"/>
@@ -832,7 +1230,49 @@
         <w:rPr>
           <w:lang w:val="id-ID"/>
         </w:rPr>
-        <w:t>Dalam main menu terdapat fitur yang dapat dipilih oleh user apakah keluar menghentikan sistem atau login bagi yang telah memiliki akun. Dalam main menu ini juga terdapat pilihan registrasi bagi user yang belum memiliki akun:</w:t>
+        <w:t xml:space="preserve">Dalam main menu terdapat fitur yang dapat dipilih oleh </w:t>
+      </w:r>
+      <w:proofErr w:type="spellStart"/>
+      <w:r>
+        <w:rPr>
+          <w:lang w:val="id-ID"/>
+        </w:rPr>
+        <w:t>user</w:t>
+      </w:r>
+      <w:proofErr w:type="spellEnd"/>
+      <w:r>
+        <w:rPr>
+          <w:lang w:val="id-ID"/>
+        </w:rPr>
+        <w:t xml:space="preserve"> apakah keluar menghentikan sistem atau </w:t>
+      </w:r>
+      <w:proofErr w:type="spellStart"/>
+      <w:r>
+        <w:rPr>
+          <w:lang w:val="id-ID"/>
+        </w:rPr>
+        <w:t>login</w:t>
+      </w:r>
+      <w:proofErr w:type="spellEnd"/>
+      <w:r>
+        <w:rPr>
+          <w:lang w:val="id-ID"/>
+        </w:rPr>
+        <w:t xml:space="preserve"> bagi yang telah memiliki akun. Dalam main menu ini juga terdapat pilihan registrasi bagi </w:t>
+      </w:r>
+      <w:proofErr w:type="spellStart"/>
+      <w:r>
+        <w:rPr>
+          <w:lang w:val="id-ID"/>
+        </w:rPr>
+        <w:t>user</w:t>
+      </w:r>
+      <w:proofErr w:type="spellEnd"/>
+      <w:r>
+        <w:rPr>
+          <w:lang w:val="id-ID"/>
+        </w:rPr>
+        <w:t xml:space="preserve"> yang belum memiliki akun:</w:t>
       </w:r>
       <w:r>
         <w:rPr>
@@ -845,13 +1285,7 @@
           <w:lang w:val="id-ID"/>
         </w:rPr>
         <w:br/>
-        <w:t>Main menu</w:t>
-      </w:r>
-      <w:r>
-        <w:rPr>
-          <w:lang w:val="id-ID"/>
-        </w:rPr>
-        <w:t>:</w:t>
+        <w:t>Main menu:</w:t>
       </w:r>
     </w:p>
     <w:p>
@@ -870,20 +1304,75 @@
         </w:rPr>
         <w:t xml:space="preserve"> </w:t>
       </w:r>
-      <w:r>
-        <w:rPr>
-          <w:lang w:val="id-ID"/>
-        </w:rPr>
-        <w:t xml:space="preserve">Login </w:t>
-      </w:r>
-      <w:r>
-        <w:t xml:space="preserve">: </w:t>
-      </w:r>
-      <w:r>
-        <w:rPr>
-          <w:lang w:val="id-ID"/>
-        </w:rPr>
-        <w:t>Admin dapat langsung melakukan login karena sumber username bagi admin di setting oleh developer secara langsung.</w:t>
+      <w:proofErr w:type="spellStart"/>
+      <w:proofErr w:type="gramStart"/>
+      <w:r>
+        <w:rPr>
+          <w:lang w:val="id-ID"/>
+        </w:rPr>
+        <w:t>Login</w:t>
+      </w:r>
+      <w:proofErr w:type="spellEnd"/>
+      <w:r>
+        <w:rPr>
+          <w:lang w:val="id-ID"/>
+        </w:rPr>
+        <w:t xml:space="preserve"> </w:t>
+      </w:r>
+      <w:r>
+        <w:t>:</w:t>
+      </w:r>
+      <w:proofErr w:type="gramEnd"/>
+      <w:r>
+        <w:t xml:space="preserve"> </w:t>
+      </w:r>
+      <w:r>
+        <w:rPr>
+          <w:lang w:val="id-ID"/>
+        </w:rPr>
+        <w:t xml:space="preserve">Admin dapat langsung melakukan </w:t>
+      </w:r>
+      <w:proofErr w:type="spellStart"/>
+      <w:r>
+        <w:rPr>
+          <w:lang w:val="id-ID"/>
+        </w:rPr>
+        <w:t>login</w:t>
+      </w:r>
+      <w:proofErr w:type="spellEnd"/>
+      <w:r>
+        <w:rPr>
+          <w:lang w:val="id-ID"/>
+        </w:rPr>
+        <w:t xml:space="preserve"> karena sumber </w:t>
+      </w:r>
+      <w:proofErr w:type="spellStart"/>
+      <w:r>
+        <w:rPr>
+          <w:lang w:val="id-ID"/>
+        </w:rPr>
+        <w:t>username</w:t>
+      </w:r>
+      <w:proofErr w:type="spellEnd"/>
+      <w:r>
+        <w:rPr>
+          <w:lang w:val="id-ID"/>
+        </w:rPr>
+        <w:t xml:space="preserve"> bagi admin di </w:t>
+      </w:r>
+      <w:proofErr w:type="spellStart"/>
+      <w:r>
+        <w:rPr>
+          <w:lang w:val="id-ID"/>
+        </w:rPr>
+        <w:t>setting</w:t>
+      </w:r>
+      <w:proofErr w:type="spellEnd"/>
+      <w:r>
+        <w:rPr>
+          <w:lang w:val="id-ID"/>
+        </w:rPr>
+        <w:t xml:space="preserve"> oleh developer secara langsung.</w:t>
       </w:r>
       <w:r>
         <w:br/>
@@ -907,7 +1396,21 @@
         <w:rPr>
           <w:lang w:val="id-ID"/>
         </w:rPr>
-        <w:t xml:space="preserve"> Fitur registrasi hanya untuk customer yang belum memiliki akun yang terdaftar</w:t>
+        <w:t xml:space="preserve"> Fitur registrasi hanya untuk </w:t>
+      </w:r>
+      <w:proofErr w:type="spellStart"/>
+      <w:r>
+        <w:rPr>
+          <w:lang w:val="id-ID"/>
+        </w:rPr>
+        <w:t>customer</w:t>
+      </w:r>
+      <w:proofErr w:type="spellEnd"/>
+      <w:r>
+        <w:rPr>
+          <w:lang w:val="id-ID"/>
+        </w:rPr>
+        <w:t xml:space="preserve"> yang belum memiliki akun yang terdaftar</w:t>
       </w:r>
       <w:r>
         <w:t>.</w:t>
@@ -946,7 +1449,21 @@
         <w:rPr>
           <w:lang w:val="id-ID"/>
         </w:rPr>
-        <w:t xml:space="preserve"> User bisa menghentikan </w:t>
+        <w:t xml:space="preserve"> </w:t>
+      </w:r>
+      <w:proofErr w:type="spellStart"/>
+      <w:r>
+        <w:rPr>
+          <w:lang w:val="id-ID"/>
+        </w:rPr>
+        <w:t>User</w:t>
+      </w:r>
+      <w:proofErr w:type="spellEnd"/>
+      <w:r>
+        <w:rPr>
+          <w:lang w:val="id-ID"/>
+        </w:rPr>
+        <w:t xml:space="preserve"> bisa menghentikan </w:t>
       </w:r>
       <w:r>
         <w:t>system</w:t>
@@ -1002,16 +1519,141 @@
     </w:p>
     <w:p>
       <w:r>
-        <w:t xml:space="preserve">   Admin dapat masuk ke sistem dengan memberikan kredensial yang valid (username dan password).</w:t>
-      </w:r>
-      <w:r>
-        <w:rPr>
-          <w:lang w:val="id-ID"/>
-        </w:rPr>
-        <w:t xml:space="preserve"> </w:t>
-      </w:r>
-      <w:r>
-        <w:t>Sistem akan memverifikasi keberhasilan login dan memberikan akses ke fitur-fitur administratif.</w:t>
+        <w:t xml:space="preserve">   Admin </w:t>
+      </w:r>
+      <w:proofErr w:type="spellStart"/>
+      <w:r>
+        <w:t>dapat</w:t>
+      </w:r>
+      <w:proofErr w:type="spellEnd"/>
+      <w:r>
+        <w:t xml:space="preserve"> </w:t>
+      </w:r>
+      <w:proofErr w:type="spellStart"/>
+      <w:r>
+        <w:t>masuk</w:t>
+      </w:r>
+      <w:proofErr w:type="spellEnd"/>
+      <w:r>
+        <w:t xml:space="preserve"> </w:t>
+      </w:r>
+      <w:proofErr w:type="spellStart"/>
+      <w:r>
+        <w:t>ke</w:t>
+      </w:r>
+      <w:proofErr w:type="spellEnd"/>
+      <w:r>
+        <w:t xml:space="preserve"> </w:t>
+      </w:r>
+      <w:proofErr w:type="spellStart"/>
+      <w:r>
+        <w:t>sistem</w:t>
+      </w:r>
+      <w:proofErr w:type="spellEnd"/>
+      <w:r>
+        <w:t xml:space="preserve"> </w:t>
+      </w:r>
+      <w:proofErr w:type="spellStart"/>
+      <w:r>
+        <w:t>dengan</w:t>
+      </w:r>
+      <w:proofErr w:type="spellEnd"/>
+      <w:r>
+        <w:t xml:space="preserve"> </w:t>
+      </w:r>
+      <w:proofErr w:type="spellStart"/>
+      <w:r>
+        <w:t>memberikan</w:t>
+      </w:r>
+      <w:proofErr w:type="spellEnd"/>
+      <w:r>
+        <w:t xml:space="preserve"> </w:t>
+      </w:r>
+      <w:proofErr w:type="spellStart"/>
+      <w:r>
+        <w:t>kredensial</w:t>
+      </w:r>
+      <w:proofErr w:type="spellEnd"/>
+      <w:r>
+        <w:t xml:space="preserve"> yang valid (username dan password).</w:t>
+      </w:r>
+      <w:r>
+        <w:rPr>
+          <w:lang w:val="id-ID"/>
+        </w:rPr>
+        <w:t xml:space="preserve"> </w:t>
+      </w:r>
+      <w:proofErr w:type="spellStart"/>
+      <w:r>
+        <w:t>Sistem</w:t>
+      </w:r>
+      <w:proofErr w:type="spellEnd"/>
+      <w:r>
+        <w:t xml:space="preserve"> </w:t>
+      </w:r>
+      <w:proofErr w:type="spellStart"/>
+      <w:r>
+        <w:t>akan</w:t>
+      </w:r>
+      <w:proofErr w:type="spellEnd"/>
+      <w:r>
+        <w:t xml:space="preserve"> </w:t>
+      </w:r>
+      <w:proofErr w:type="spellStart"/>
+      <w:r>
+        <w:t>memverifikasi</w:t>
+      </w:r>
+      <w:proofErr w:type="spellEnd"/>
+      <w:r>
+        <w:t xml:space="preserve"> </w:t>
+      </w:r>
+      <w:proofErr w:type="spellStart"/>
+      <w:r>
+        <w:t>keberhasilan</w:t>
+      </w:r>
+      <w:proofErr w:type="spellEnd"/>
+      <w:r>
+        <w:t xml:space="preserve"> login dan </w:t>
+      </w:r>
+      <w:proofErr w:type="spellStart"/>
+      <w:r>
+        <w:t>memberikan</w:t>
+      </w:r>
+      <w:proofErr w:type="spellEnd"/>
+      <w:r>
+        <w:t xml:space="preserve"> </w:t>
+      </w:r>
+      <w:proofErr w:type="spellStart"/>
+      <w:r>
+        <w:t>akses</w:t>
+      </w:r>
+      <w:proofErr w:type="spellEnd"/>
+      <w:r>
+        <w:t xml:space="preserve"> </w:t>
+      </w:r>
+      <w:proofErr w:type="spellStart"/>
+      <w:r>
+        <w:t>ke</w:t>
+      </w:r>
+      <w:proofErr w:type="spellEnd"/>
+      <w:r>
+        <w:t xml:space="preserve"> </w:t>
+      </w:r>
+      <w:proofErr w:type="spellStart"/>
+      <w:r>
+        <w:t>fitur-fitur</w:t>
+      </w:r>
+      <w:proofErr w:type="spellEnd"/>
+      <w:r>
+        <w:t xml:space="preserve"> </w:t>
+      </w:r>
+      <w:proofErr w:type="spellStart"/>
+      <w:r>
+        <w:t>administratif</w:t>
+      </w:r>
+      <w:proofErr w:type="spellEnd"/>
+      <w:r>
+        <w:t>.</w:t>
       </w:r>
     </w:p>
     <w:p>
@@ -1045,9 +1687,68 @@
       <w:pPr>
         <w:ind w:left="0" w:firstLine="0"/>
         <w:jc w:val="left"/>
-      </w:pPr>
-      <w:r>
-        <w:t xml:space="preserve">- Tambah Stok Barang: Admin dapat menambahkan stok barang ke dalam </w:t>
+        <w:rPr>
+          <w:lang w:val="id-ID"/>
+        </w:rPr>
+      </w:pPr>
+      <w:r>
+        <w:t xml:space="preserve">- </w:t>
+      </w:r>
+      <w:proofErr w:type="spellStart"/>
+      <w:r>
+        <w:t>Tambah</w:t>
+      </w:r>
+      <w:proofErr w:type="spellEnd"/>
+      <w:r>
+        <w:t xml:space="preserve"> Stok Barang: Admin </w:t>
+      </w:r>
+      <w:proofErr w:type="spellStart"/>
+      <w:r>
+        <w:t>dapat</w:t>
+      </w:r>
+      <w:proofErr w:type="spellEnd"/>
+      <w:r>
+        <w:t xml:space="preserve"> </w:t>
+      </w:r>
+      <w:proofErr w:type="spellStart"/>
+      <w:r>
+        <w:t>menambahkan</w:t>
+      </w:r>
+      <w:proofErr w:type="spellEnd"/>
+      <w:r>
+        <w:t xml:space="preserve"> </w:t>
+      </w:r>
+      <w:proofErr w:type="spellStart"/>
+      <w:r>
+        <w:t>stok</w:t>
+      </w:r>
+      <w:proofErr w:type="spellEnd"/>
+      <w:r>
+        <w:t xml:space="preserve"> </w:t>
+      </w:r>
+      <w:proofErr w:type="spellStart"/>
+      <w:r>
+        <w:t>barang</w:t>
+      </w:r>
+      <w:proofErr w:type="spellEnd"/>
+      <w:r>
+        <w:t xml:space="preserve"> </w:t>
+      </w:r>
+      <w:proofErr w:type="spellStart"/>
+      <w:r>
+        <w:t>ke</w:t>
+      </w:r>
+      <w:proofErr w:type="spellEnd"/>
+      <w:r>
+        <w:t xml:space="preserve"> </w:t>
+      </w:r>
+      <w:proofErr w:type="spellStart"/>
+      <w:r>
+        <w:t>dalam</w:t>
+      </w:r>
+      <w:proofErr w:type="spellEnd"/>
+      <w:r>
+        <w:t xml:space="preserve"> </w:t>
       </w:r>
       <w:r>
         <w:t>system</w:t>
@@ -1058,9 +1759,101 @@
         </w:rPr>
         <w:t xml:space="preserve"> </w:t>
       </w:r>
-      <w:r>
-        <w:t>dengan memberikan informasi seperti nama barang, jumlah, dan lainnya.</w:t>
-      </w:r>
+      <w:proofErr w:type="spellStart"/>
+      <w:r>
+        <w:t>dengan</w:t>
+      </w:r>
+      <w:proofErr w:type="spellEnd"/>
+      <w:r>
+        <w:t xml:space="preserve"> </w:t>
+      </w:r>
+      <w:proofErr w:type="spellStart"/>
+      <w:r>
+        <w:t>memberikan</w:t>
+      </w:r>
+      <w:proofErr w:type="spellEnd"/>
+      <w:r>
+        <w:t xml:space="preserve"> </w:t>
+      </w:r>
+      <w:proofErr w:type="spellStart"/>
+      <w:r>
+        <w:t>informasi</w:t>
+      </w:r>
+      <w:proofErr w:type="spellEnd"/>
+      <w:r>
+        <w:t xml:space="preserve"> </w:t>
+      </w:r>
+      <w:proofErr w:type="spellStart"/>
+      <w:r>
+        <w:t>seperti</w:t>
+      </w:r>
+      <w:proofErr w:type="spellEnd"/>
+      <w:r>
+        <w:t xml:space="preserve"> </w:t>
+      </w:r>
+      <w:proofErr w:type="spellStart"/>
+      <w:r>
+        <w:t>nama</w:t>
+      </w:r>
+      <w:proofErr w:type="spellEnd"/>
+      <w:r>
+        <w:t xml:space="preserve"> </w:t>
+      </w:r>
+      <w:proofErr w:type="spellStart"/>
+      <w:r>
+        <w:t>barang</w:t>
+      </w:r>
+      <w:proofErr w:type="spellEnd"/>
+      <w:r>
+        <w:t xml:space="preserve">, </w:t>
+      </w:r>
+      <w:proofErr w:type="spellStart"/>
+      <w:r>
+        <w:t>jumlah</w:t>
+      </w:r>
+      <w:proofErr w:type="spellEnd"/>
+      <w:r>
+        <w:t xml:space="preserve">, dan </w:t>
+      </w:r>
+      <w:proofErr w:type="spellStart"/>
+      <w:r>
+        <w:t>lainnya</w:t>
+      </w:r>
+      <w:proofErr w:type="spellEnd"/>
+      <w:r>
+        <w:t>.</w:t>
+      </w:r>
+      <w:r>
+        <w:br/>
+      </w:r>
+      <w:r>
+        <w:rPr>
+          <w:lang w:val="id-ID"/>
+        </w:rPr>
+        <w:t xml:space="preserve">- Tambah Jenis </w:t>
+      </w:r>
+      <w:proofErr w:type="gramStart"/>
+      <w:r>
+        <w:rPr>
+          <w:lang w:val="id-ID"/>
+        </w:rPr>
+        <w:t>Barang :</w:t>
+      </w:r>
+      <w:proofErr w:type="gramEnd"/>
+      <w:r>
+        <w:rPr>
+          <w:lang w:val="id-ID"/>
+        </w:rPr>
+        <w:t xml:space="preserve"> Admin dapat menambahkan jenis barang yang baru ke dalam aplikasi toko </w:t>
+      </w:r>
+      <w:proofErr w:type="spellStart"/>
+      <w:r>
+        <w:rPr>
+          <w:lang w:val="id-ID"/>
+        </w:rPr>
+        <w:t>gaming</w:t>
+      </w:r>
+      <w:proofErr w:type="spellEnd"/>
     </w:p>
     <w:p>
       <w:pPr>
@@ -1085,13 +1878,133 @@
         <w:t>:</w:t>
       </w:r>
       <w:r>
-        <w:t xml:space="preserve"> Admin dapat mengurangi stok barang dari sistem, misalnya, saat melakukan penjualan atau ada barang rusak.</w:t>
+        <w:t xml:space="preserve"> Admin </w:t>
+      </w:r>
+      <w:proofErr w:type="spellStart"/>
+      <w:r>
+        <w:t>dapat</w:t>
+      </w:r>
+      <w:proofErr w:type="spellEnd"/>
+      <w:r>
+        <w:t xml:space="preserve"> </w:t>
+      </w:r>
+      <w:proofErr w:type="spellStart"/>
+      <w:r>
+        <w:t>mengurangi</w:t>
+      </w:r>
+      <w:proofErr w:type="spellEnd"/>
+      <w:r>
+        <w:t xml:space="preserve"> </w:t>
+      </w:r>
+      <w:proofErr w:type="spellStart"/>
+      <w:r>
+        <w:t>stok</w:t>
+      </w:r>
+      <w:proofErr w:type="spellEnd"/>
+      <w:r>
+        <w:t xml:space="preserve"> </w:t>
+      </w:r>
+      <w:proofErr w:type="spellStart"/>
+      <w:r>
+        <w:t>barang</w:t>
+      </w:r>
+      <w:proofErr w:type="spellEnd"/>
+      <w:r>
+        <w:t xml:space="preserve"> </w:t>
+      </w:r>
+      <w:proofErr w:type="spellStart"/>
+      <w:r>
+        <w:t>dari</w:t>
+      </w:r>
+      <w:proofErr w:type="spellEnd"/>
+      <w:r>
+        <w:t xml:space="preserve"> </w:t>
+      </w:r>
+      <w:proofErr w:type="spellStart"/>
+      <w:r>
+        <w:t>sistem</w:t>
+      </w:r>
+      <w:proofErr w:type="spellEnd"/>
+      <w:r>
+        <w:t xml:space="preserve">, </w:t>
+      </w:r>
+      <w:proofErr w:type="spellStart"/>
+      <w:r>
+        <w:t>misalnya</w:t>
+      </w:r>
+      <w:proofErr w:type="spellEnd"/>
+      <w:r>
+        <w:t xml:space="preserve">, </w:t>
+      </w:r>
+      <w:proofErr w:type="spellStart"/>
+      <w:r>
+        <w:t>saat</w:t>
+      </w:r>
+      <w:proofErr w:type="spellEnd"/>
+      <w:r>
+        <w:t xml:space="preserve"> </w:t>
+      </w:r>
+      <w:proofErr w:type="spellStart"/>
+      <w:r>
+        <w:t>melakukan</w:t>
+      </w:r>
+      <w:proofErr w:type="spellEnd"/>
+      <w:r>
+        <w:t xml:space="preserve"> </w:t>
+      </w:r>
+      <w:proofErr w:type="spellStart"/>
+      <w:r>
+        <w:t>penjualan</w:t>
+      </w:r>
+      <w:proofErr w:type="spellEnd"/>
+      <w:r>
+        <w:t xml:space="preserve"> </w:t>
+      </w:r>
+      <w:proofErr w:type="spellStart"/>
+      <w:r>
+        <w:t>atau</w:t>
+      </w:r>
+      <w:proofErr w:type="spellEnd"/>
+      <w:r>
+        <w:t xml:space="preserve"> </w:t>
+      </w:r>
+      <w:proofErr w:type="spellStart"/>
+      <w:r>
+        <w:t>ada</w:t>
+      </w:r>
+      <w:proofErr w:type="spellEnd"/>
+      <w:r>
+        <w:t xml:space="preserve"> </w:t>
+      </w:r>
+      <w:proofErr w:type="spellStart"/>
+      <w:r>
+        <w:t>barang</w:t>
+      </w:r>
+      <w:proofErr w:type="spellEnd"/>
+      <w:r>
+        <w:t xml:space="preserve"> </w:t>
+      </w:r>
+      <w:proofErr w:type="spellStart"/>
+      <w:r>
+        <w:t>rusak</w:t>
+      </w:r>
+      <w:proofErr w:type="spellEnd"/>
+      <w:r>
+        <w:t>.</w:t>
       </w:r>
       <w:r>
         <w:br/>
       </w:r>
       <w:r>
-        <w:t>- Lihat Stok Barang</w:t>
+        <w:t xml:space="preserve">- </w:t>
+      </w:r>
+      <w:proofErr w:type="spellStart"/>
+      <w:r>
+        <w:t>Lihat</w:t>
+      </w:r>
+      <w:proofErr w:type="spellEnd"/>
+      <w:r>
+        <w:t xml:space="preserve"> Stok Barang</w:t>
       </w:r>
       <w:r>
         <w:rPr>
@@ -1100,7 +2013,71 @@
         <w:t xml:space="preserve">: </w:t>
       </w:r>
       <w:r>
-        <w:t>Admin dapat melihat status stok barang saat ini dalam sistem.</w:t>
+        <w:t xml:space="preserve">Admin </w:t>
+      </w:r>
+      <w:proofErr w:type="spellStart"/>
+      <w:r>
+        <w:t>dapat</w:t>
+      </w:r>
+      <w:proofErr w:type="spellEnd"/>
+      <w:r>
+        <w:t xml:space="preserve"> </w:t>
+      </w:r>
+      <w:proofErr w:type="spellStart"/>
+      <w:r>
+        <w:t>melihat</w:t>
+      </w:r>
+      <w:proofErr w:type="spellEnd"/>
+      <w:r>
+        <w:t xml:space="preserve"> status </w:t>
+      </w:r>
+      <w:proofErr w:type="spellStart"/>
+      <w:r>
+        <w:t>stok</w:t>
+      </w:r>
+      <w:proofErr w:type="spellEnd"/>
+      <w:r>
+        <w:t xml:space="preserve"> </w:t>
+      </w:r>
+      <w:proofErr w:type="spellStart"/>
+      <w:r>
+        <w:t>barang</w:t>
+      </w:r>
+      <w:proofErr w:type="spellEnd"/>
+      <w:r>
+        <w:t xml:space="preserve"> </w:t>
+      </w:r>
+      <w:proofErr w:type="spellStart"/>
+      <w:r>
+        <w:t>saat</w:t>
+      </w:r>
+      <w:proofErr w:type="spellEnd"/>
+      <w:r>
+        <w:t xml:space="preserve"> </w:t>
+      </w:r>
+      <w:proofErr w:type="spellStart"/>
+      <w:r>
+        <w:t>ini</w:t>
+      </w:r>
+      <w:proofErr w:type="spellEnd"/>
+      <w:r>
+        <w:t xml:space="preserve"> </w:t>
+      </w:r>
+      <w:proofErr w:type="spellStart"/>
+      <w:r>
+        <w:t>dalam</w:t>
+      </w:r>
+      <w:proofErr w:type="spellEnd"/>
+      <w:r>
+        <w:t xml:space="preserve"> </w:t>
+      </w:r>
+      <w:proofErr w:type="spellStart"/>
+      <w:r>
+        <w:t>sistem</w:t>
+      </w:r>
+      <w:proofErr w:type="spellEnd"/>
+      <w:r>
+        <w:t>.</w:t>
       </w:r>
       <w:r>
         <w:br/>
@@ -1112,37 +2089,104 @@
         <w:rPr>
           <w:lang w:val="id-ID"/>
         </w:rPr>
-        <w:t xml:space="preserve"> dan Username</w:t>
-      </w:r>
-      <w:r>
-        <w:rPr>
-          <w:lang w:val="id-ID"/>
-        </w:rPr>
-        <w:t xml:space="preserve">: </w:t>
-      </w:r>
-      <w:r>
-        <w:rPr>
-          <w:lang w:val="id-ID"/>
-        </w:rPr>
-        <w:t>Admin</w:t>
-      </w:r>
-      <w:r>
-        <w:t xml:space="preserve"> dapat mengganti </w:t>
-      </w:r>
-      <w:r>
-        <w:rPr>
-          <w:lang w:val="id-ID"/>
-        </w:rPr>
-        <w:t xml:space="preserve">usernam dan </w:t>
-      </w:r>
-      <w:r>
-        <w:t>password akun mereka</w:t>
-      </w:r>
-      <w:r>
-        <w:rPr>
-          <w:lang w:val="id-ID"/>
-        </w:rPr>
-        <w:t xml:space="preserve"> sehingga developer tidak mengetahui username dan password admin</w:t>
+        <w:t xml:space="preserve"> dan </w:t>
+      </w:r>
+      <w:proofErr w:type="spellStart"/>
+      <w:r>
+        <w:rPr>
+          <w:lang w:val="id-ID"/>
+        </w:rPr>
+        <w:t>Username</w:t>
+      </w:r>
+      <w:proofErr w:type="spellEnd"/>
+      <w:r>
+        <w:rPr>
+          <w:lang w:val="id-ID"/>
+        </w:rPr>
+        <w:t>: Admin</w:t>
+      </w:r>
+      <w:r>
+        <w:t xml:space="preserve"> </w:t>
+      </w:r>
+      <w:proofErr w:type="spellStart"/>
+      <w:r>
+        <w:t>dapat</w:t>
+      </w:r>
+      <w:proofErr w:type="spellEnd"/>
+      <w:r>
+        <w:t xml:space="preserve"> </w:t>
+      </w:r>
+      <w:proofErr w:type="spellStart"/>
+      <w:r>
+        <w:t>mengganti</w:t>
+      </w:r>
+      <w:proofErr w:type="spellEnd"/>
+      <w:r>
+        <w:t xml:space="preserve"> </w:t>
+      </w:r>
+      <w:proofErr w:type="spellStart"/>
+      <w:r>
+        <w:rPr>
+          <w:lang w:val="id-ID"/>
+        </w:rPr>
+        <w:t>usernam</w:t>
+      </w:r>
+      <w:proofErr w:type="spellEnd"/>
+      <w:r>
+        <w:rPr>
+          <w:lang w:val="id-ID"/>
+        </w:rPr>
+        <w:t xml:space="preserve"> dan </w:t>
+      </w:r>
+      <w:r>
+        <w:t xml:space="preserve">password </w:t>
+      </w:r>
+      <w:proofErr w:type="spellStart"/>
+      <w:r>
+        <w:t>akun</w:t>
+      </w:r>
+      <w:proofErr w:type="spellEnd"/>
+      <w:r>
+        <w:t xml:space="preserve"> </w:t>
+      </w:r>
+      <w:proofErr w:type="spellStart"/>
+      <w:r>
+        <w:t>mereka</w:t>
+      </w:r>
+      <w:proofErr w:type="spellEnd"/>
+      <w:r>
+        <w:rPr>
+          <w:lang w:val="id-ID"/>
+        </w:rPr>
+        <w:t xml:space="preserve"> sehingga developer tidak mengetahui </w:t>
+      </w:r>
+      <w:proofErr w:type="spellStart"/>
+      <w:r>
+        <w:rPr>
+          <w:lang w:val="id-ID"/>
+        </w:rPr>
+        <w:t>username</w:t>
+      </w:r>
+      <w:proofErr w:type="spellEnd"/>
+      <w:r>
+        <w:rPr>
+          <w:lang w:val="id-ID"/>
+        </w:rPr>
+        <w:t xml:space="preserve"> dan </w:t>
+      </w:r>
+      <w:proofErr w:type="spellStart"/>
+      <w:r>
+        <w:rPr>
+          <w:lang w:val="id-ID"/>
+        </w:rPr>
+        <w:t>password</w:t>
+      </w:r>
+      <w:proofErr w:type="spellEnd"/>
+      <w:r>
+        <w:rPr>
+          <w:lang w:val="id-ID"/>
+        </w:rPr>
+        <w:t xml:space="preserve"> admin</w:t>
       </w:r>
       <w:r>
         <w:t>.</w:t>
@@ -1153,13 +2197,197 @@
         <w:jc w:val="left"/>
       </w:pPr>
       <w:r>
-        <w:t xml:space="preserve">- Lihat Semua User: Admin dapat melihat daftar semua pengguna yang terdaftar di sistem, </w:t>
+        <w:t xml:space="preserve">- </w:t>
+      </w:r>
+      <w:proofErr w:type="spellStart"/>
+      <w:r>
+        <w:t>Lihat</w:t>
+      </w:r>
+      <w:proofErr w:type="spellEnd"/>
+      <w:r>
+        <w:t xml:space="preserve"> </w:t>
+      </w:r>
+      <w:proofErr w:type="spellStart"/>
+      <w:r>
+        <w:t>Semua</w:t>
+      </w:r>
+      <w:proofErr w:type="spellEnd"/>
+      <w:r>
+        <w:t xml:space="preserve"> User: Admin </w:t>
+      </w:r>
+      <w:proofErr w:type="spellStart"/>
+      <w:r>
+        <w:t>dapat</w:t>
+      </w:r>
+      <w:proofErr w:type="spellEnd"/>
+      <w:r>
+        <w:t xml:space="preserve"> </w:t>
+      </w:r>
+      <w:proofErr w:type="spellStart"/>
+      <w:r>
+        <w:t>melihat</w:t>
+      </w:r>
+      <w:proofErr w:type="spellEnd"/>
+      <w:r>
+        <w:t xml:space="preserve"> daftar </w:t>
+      </w:r>
+      <w:proofErr w:type="spellStart"/>
+      <w:r>
+        <w:t>semua</w:t>
+      </w:r>
+      <w:proofErr w:type="spellEnd"/>
+      <w:r>
+        <w:t xml:space="preserve"> </w:t>
+      </w:r>
+      <w:proofErr w:type="spellStart"/>
+      <w:r>
+        <w:t>pengguna</w:t>
+      </w:r>
+      <w:proofErr w:type="spellEnd"/>
+      <w:r>
+        <w:t xml:space="preserve"> yang </w:t>
+      </w:r>
+      <w:proofErr w:type="spellStart"/>
+      <w:r>
+        <w:t>terdaftar</w:t>
+      </w:r>
+      <w:proofErr w:type="spellEnd"/>
+      <w:r>
+        <w:t xml:space="preserve"> di </w:t>
+      </w:r>
+      <w:proofErr w:type="spellStart"/>
+      <w:r>
+        <w:t>sistem</w:t>
+      </w:r>
+      <w:proofErr w:type="spellEnd"/>
+      <w:r>
+        <w:t xml:space="preserve">, </w:t>
       </w:r>
       <w:r>
         <w:br/>
       </w:r>
       <w:r>
-        <w:t>- Lihat Laporan Penjualan: Admin dapat melihat laporan penjualan yang mencakup detail transaksi, jumlah barang terjual, dan informasi terkait lainnya.</w:t>
+        <w:t xml:space="preserve">- </w:t>
+      </w:r>
+      <w:proofErr w:type="spellStart"/>
+      <w:r>
+        <w:t>Lihat</w:t>
+      </w:r>
+      <w:proofErr w:type="spellEnd"/>
+      <w:r>
+        <w:t xml:space="preserve"> </w:t>
+      </w:r>
+      <w:proofErr w:type="spellStart"/>
+      <w:r>
+        <w:t>Laporan</w:t>
+      </w:r>
+      <w:proofErr w:type="spellEnd"/>
+      <w:r>
+        <w:t xml:space="preserve"> </w:t>
+      </w:r>
+      <w:proofErr w:type="spellStart"/>
+      <w:r>
+        <w:t>Penjualan</w:t>
+      </w:r>
+      <w:proofErr w:type="spellEnd"/>
+      <w:r>
+        <w:t xml:space="preserve">: Admin </w:t>
+      </w:r>
+      <w:proofErr w:type="spellStart"/>
+      <w:r>
+        <w:t>dapat</w:t>
+      </w:r>
+      <w:proofErr w:type="spellEnd"/>
+      <w:r>
+        <w:t xml:space="preserve"> </w:t>
+      </w:r>
+      <w:proofErr w:type="spellStart"/>
+      <w:r>
+        <w:t>melihat</w:t>
+      </w:r>
+      <w:proofErr w:type="spellEnd"/>
+      <w:r>
+        <w:t xml:space="preserve"> </w:t>
+      </w:r>
+      <w:proofErr w:type="spellStart"/>
+      <w:r>
+        <w:t>laporan</w:t>
+      </w:r>
+      <w:proofErr w:type="spellEnd"/>
+      <w:r>
+        <w:t xml:space="preserve"> </w:t>
+      </w:r>
+      <w:proofErr w:type="spellStart"/>
+      <w:r>
+        <w:t>penjualan</w:t>
+      </w:r>
+      <w:proofErr w:type="spellEnd"/>
+      <w:r>
+        <w:t xml:space="preserve"> yang </w:t>
+      </w:r>
+      <w:proofErr w:type="spellStart"/>
+      <w:r>
+        <w:t>mencakup</w:t>
+      </w:r>
+      <w:proofErr w:type="spellEnd"/>
+      <w:r>
+        <w:t xml:space="preserve"> detail </w:t>
+      </w:r>
+      <w:proofErr w:type="spellStart"/>
+      <w:r>
+        <w:t>transaksi</w:t>
+      </w:r>
+      <w:proofErr w:type="spellEnd"/>
+      <w:r>
+        <w:t xml:space="preserve">, </w:t>
+      </w:r>
+      <w:proofErr w:type="spellStart"/>
+      <w:r>
+        <w:t>jumlah</w:t>
+      </w:r>
+      <w:proofErr w:type="spellEnd"/>
+      <w:r>
+        <w:t xml:space="preserve"> </w:t>
+      </w:r>
+      <w:proofErr w:type="spellStart"/>
+      <w:r>
+        <w:t>barang</w:t>
+      </w:r>
+      <w:proofErr w:type="spellEnd"/>
+      <w:r>
+        <w:t xml:space="preserve"> </w:t>
+      </w:r>
+      <w:proofErr w:type="spellStart"/>
+      <w:r>
+        <w:t>terjual</w:t>
+      </w:r>
+      <w:proofErr w:type="spellEnd"/>
+      <w:r>
+        <w:t xml:space="preserve">, dan </w:t>
+      </w:r>
+      <w:proofErr w:type="spellStart"/>
+      <w:r>
+        <w:t>informasi</w:t>
+      </w:r>
+      <w:proofErr w:type="spellEnd"/>
+      <w:r>
+        <w:t xml:space="preserve"> </w:t>
+      </w:r>
+      <w:proofErr w:type="spellStart"/>
+      <w:r>
+        <w:t>terkait</w:t>
+      </w:r>
+      <w:proofErr w:type="spellEnd"/>
+      <w:r>
+        <w:t xml:space="preserve"> </w:t>
+      </w:r>
+      <w:proofErr w:type="spellStart"/>
+      <w:r>
+        <w:t>lainnya</w:t>
+      </w:r>
+      <w:proofErr w:type="spellEnd"/>
+      <w:r>
+        <w:t>.</w:t>
       </w:r>
       <w:r>
         <w:br/>
@@ -1196,37 +2424,161 @@
       <w:r>
         <w:t xml:space="preserve">. Login </w:t>
       </w:r>
+      <w:proofErr w:type="spellStart"/>
       <w:r>
         <w:rPr>
           <w:lang w:val="id-ID"/>
         </w:rPr>
         <w:t>Customer</w:t>
       </w:r>
+      <w:proofErr w:type="spellEnd"/>
     </w:p>
     <w:p>
       <w:pPr>
         <w:jc w:val="left"/>
       </w:pPr>
       <w:r>
-        <w:t>Customer dapat masuk ke sistem dengan memberikan kredensial yang valid (username dan password).</w:t>
-      </w:r>
-      <w:r>
-        <w:rPr>
-          <w:lang w:val="id-ID"/>
-        </w:rPr>
-        <w:t xml:space="preserve"> </w:t>
-      </w:r>
-      <w:r>
-        <w:t>Sistem akan memverifikasi keberhasilan login dan</w:t>
-      </w:r>
-      <w:r>
-        <w:rPr>
-          <w:lang w:val="id-ID"/>
-        </w:rPr>
-        <w:t xml:space="preserve"> </w:t>
-      </w:r>
-      <w:r>
-        <w:t>memberikan akses ke fitur-fitur khusus customer</w:t>
+        <w:t xml:space="preserve">Customer </w:t>
+      </w:r>
+      <w:proofErr w:type="spellStart"/>
+      <w:r>
+        <w:t>dapat</w:t>
+      </w:r>
+      <w:proofErr w:type="spellEnd"/>
+      <w:r>
+        <w:t xml:space="preserve"> </w:t>
+      </w:r>
+      <w:proofErr w:type="spellStart"/>
+      <w:r>
+        <w:t>masuk</w:t>
+      </w:r>
+      <w:proofErr w:type="spellEnd"/>
+      <w:r>
+        <w:t xml:space="preserve"> </w:t>
+      </w:r>
+      <w:proofErr w:type="spellStart"/>
+      <w:r>
+        <w:t>ke</w:t>
+      </w:r>
+      <w:proofErr w:type="spellEnd"/>
+      <w:r>
+        <w:t xml:space="preserve"> </w:t>
+      </w:r>
+      <w:proofErr w:type="spellStart"/>
+      <w:r>
+        <w:t>sistem</w:t>
+      </w:r>
+      <w:proofErr w:type="spellEnd"/>
+      <w:r>
+        <w:t xml:space="preserve"> </w:t>
+      </w:r>
+      <w:proofErr w:type="spellStart"/>
+      <w:r>
+        <w:t>dengan</w:t>
+      </w:r>
+      <w:proofErr w:type="spellEnd"/>
+      <w:r>
+        <w:t xml:space="preserve"> </w:t>
+      </w:r>
+      <w:proofErr w:type="spellStart"/>
+      <w:r>
+        <w:t>memberikan</w:t>
+      </w:r>
+      <w:proofErr w:type="spellEnd"/>
+      <w:r>
+        <w:t xml:space="preserve"> </w:t>
+      </w:r>
+      <w:proofErr w:type="spellStart"/>
+      <w:r>
+        <w:t>kredensial</w:t>
+      </w:r>
+      <w:proofErr w:type="spellEnd"/>
+      <w:r>
+        <w:t xml:space="preserve"> yang valid (username dan password).</w:t>
+      </w:r>
+      <w:r>
+        <w:rPr>
+          <w:lang w:val="id-ID"/>
+        </w:rPr>
+        <w:t xml:space="preserve"> </w:t>
+      </w:r>
+      <w:proofErr w:type="spellStart"/>
+      <w:r>
+        <w:t>Sistem</w:t>
+      </w:r>
+      <w:proofErr w:type="spellEnd"/>
+      <w:r>
+        <w:t xml:space="preserve"> </w:t>
+      </w:r>
+      <w:proofErr w:type="spellStart"/>
+      <w:r>
+        <w:t>akan</w:t>
+      </w:r>
+      <w:proofErr w:type="spellEnd"/>
+      <w:r>
+        <w:t xml:space="preserve"> </w:t>
+      </w:r>
+      <w:proofErr w:type="spellStart"/>
+      <w:r>
+        <w:t>memverifikasi</w:t>
+      </w:r>
+      <w:proofErr w:type="spellEnd"/>
+      <w:r>
+        <w:t xml:space="preserve"> </w:t>
+      </w:r>
+      <w:proofErr w:type="spellStart"/>
+      <w:r>
+        <w:t>keberhasilan</w:t>
+      </w:r>
+      <w:proofErr w:type="spellEnd"/>
+      <w:r>
+        <w:t xml:space="preserve"> login dan</w:t>
+      </w:r>
+      <w:r>
+        <w:rPr>
+          <w:lang w:val="id-ID"/>
+        </w:rPr>
+        <w:t xml:space="preserve"> </w:t>
+      </w:r>
+      <w:proofErr w:type="spellStart"/>
+      <w:r>
+        <w:t>memberikan</w:t>
+      </w:r>
+      <w:proofErr w:type="spellEnd"/>
+      <w:r>
+        <w:t xml:space="preserve"> </w:t>
+      </w:r>
+      <w:proofErr w:type="spellStart"/>
+      <w:r>
+        <w:t>akses</w:t>
+      </w:r>
+      <w:proofErr w:type="spellEnd"/>
+      <w:r>
+        <w:t xml:space="preserve"> </w:t>
+      </w:r>
+      <w:proofErr w:type="spellStart"/>
+      <w:r>
+        <w:t>ke</w:t>
+      </w:r>
+      <w:proofErr w:type="spellEnd"/>
+      <w:r>
+        <w:t xml:space="preserve"> </w:t>
+      </w:r>
+      <w:proofErr w:type="spellStart"/>
+      <w:r>
+        <w:t>fitur-fitur</w:t>
+      </w:r>
+      <w:proofErr w:type="spellEnd"/>
+      <w:r>
+        <w:t xml:space="preserve"> </w:t>
+      </w:r>
+      <w:proofErr w:type="spellStart"/>
+      <w:r>
+        <w:t>khusus</w:t>
+      </w:r>
+      <w:proofErr w:type="spellEnd"/>
+      <w:r>
+        <w:t xml:space="preserve"> customer</w:t>
       </w:r>
       <w:r>
         <w:rPr>
@@ -1264,9 +2616,11 @@
         </w:rPr>
         <w:t xml:space="preserve"> </w:t>
       </w:r>
+      <w:proofErr w:type="spellStart"/>
       <w:r>
         <w:t>Keranjang</w:t>
       </w:r>
+      <w:proofErr w:type="spellEnd"/>
       <w:r>
         <w:rPr>
           <w:lang w:val="id-ID"/>
@@ -1274,8 +2628,45 @@
         <w:t xml:space="preserve">: </w:t>
       </w:r>
       <w:r>
-        <w:t>Customer dapat menambahkan barang ke keranjang</w:t>
-      </w:r>
+        <w:t xml:space="preserve">Customer </w:t>
+      </w:r>
+      <w:proofErr w:type="spellStart"/>
+      <w:r>
+        <w:t>dapat</w:t>
+      </w:r>
+      <w:proofErr w:type="spellEnd"/>
+      <w:r>
+        <w:t xml:space="preserve"> </w:t>
+      </w:r>
+      <w:proofErr w:type="spellStart"/>
+      <w:r>
+        <w:t>menambahkan</w:t>
+      </w:r>
+      <w:proofErr w:type="spellEnd"/>
+      <w:r>
+        <w:t xml:space="preserve"> </w:t>
+      </w:r>
+      <w:proofErr w:type="spellStart"/>
+      <w:r>
+        <w:t>barang</w:t>
+      </w:r>
+      <w:proofErr w:type="spellEnd"/>
+      <w:r>
+        <w:t xml:space="preserve"> </w:t>
+      </w:r>
+      <w:proofErr w:type="spellStart"/>
+      <w:r>
+        <w:t>ke</w:t>
+      </w:r>
+      <w:proofErr w:type="spellEnd"/>
+      <w:r>
+        <w:t xml:space="preserve"> </w:t>
+      </w:r>
+      <w:proofErr w:type="spellStart"/>
+      <w:r>
+        <w:t>keranjang</w:t>
+      </w:r>
+      <w:proofErr w:type="spellEnd"/>
       <w:r>
         <w:rPr>
           <w:lang w:val="id-ID"/>
@@ -1283,8 +2674,21 @@
         <w:t xml:space="preserve"> dan</w:t>
       </w:r>
       <w:r>
-        <w:t xml:space="preserve"> menghapus barang</w:t>
-      </w:r>
+        <w:t xml:space="preserve"> </w:t>
+      </w:r>
+      <w:proofErr w:type="spellStart"/>
+      <w:r>
+        <w:t>menghapus</w:t>
+      </w:r>
+      <w:proofErr w:type="spellEnd"/>
+      <w:r>
+        <w:t xml:space="preserve"> </w:t>
+      </w:r>
+      <w:proofErr w:type="spellStart"/>
+      <w:r>
+        <w:t>barang</w:t>
+      </w:r>
+      <w:proofErr w:type="spellEnd"/>
       <w:r>
         <w:rPr>
           <w:lang w:val="id-ID"/>
@@ -1294,22 +2698,94 @@
     </w:p>
     <w:p>
       <w:r>
-        <w:t>- Pembayaran</w:t>
-      </w:r>
+        <w:t xml:space="preserve">- </w:t>
+      </w:r>
+      <w:proofErr w:type="spellStart"/>
+      <w:r>
+        <w:t>Pembayaran</w:t>
+      </w:r>
+      <w:proofErr w:type="spellEnd"/>
       <w:r>
         <w:rPr>
           <w:lang w:val="id-ID"/>
         </w:rPr>
         <w:t>: System akan menampilkan semua barang yang tersimpan di keranjang lalu c</w:t>
       </w:r>
-      <w:r>
-        <w:t>ustomer dapat melakukan pembayaran untuk barang yang ada di keranjang.</w:t>
+      <w:proofErr w:type="spellStart"/>
+      <w:r>
+        <w:t>ustomer</w:t>
+      </w:r>
+      <w:proofErr w:type="spellEnd"/>
+      <w:r>
+        <w:t xml:space="preserve"> </w:t>
+      </w:r>
+      <w:proofErr w:type="spellStart"/>
+      <w:r>
+        <w:t>dapat</w:t>
+      </w:r>
+      <w:proofErr w:type="spellEnd"/>
+      <w:r>
+        <w:t xml:space="preserve"> </w:t>
+      </w:r>
+      <w:proofErr w:type="spellStart"/>
+      <w:r>
+        <w:t>melakukan</w:t>
+      </w:r>
+      <w:proofErr w:type="spellEnd"/>
+      <w:r>
+        <w:t xml:space="preserve"> </w:t>
+      </w:r>
+      <w:proofErr w:type="spellStart"/>
+      <w:r>
+        <w:t>pembayaran</w:t>
+      </w:r>
+      <w:proofErr w:type="spellEnd"/>
+      <w:r>
+        <w:t xml:space="preserve"> </w:t>
+      </w:r>
+      <w:proofErr w:type="spellStart"/>
+      <w:r>
+        <w:t>untuk</w:t>
+      </w:r>
+      <w:proofErr w:type="spellEnd"/>
+      <w:r>
+        <w:t xml:space="preserve"> </w:t>
+      </w:r>
+      <w:proofErr w:type="spellStart"/>
+      <w:r>
+        <w:t>barang</w:t>
+      </w:r>
+      <w:proofErr w:type="spellEnd"/>
+      <w:r>
+        <w:t xml:space="preserve"> yang </w:t>
+      </w:r>
+      <w:proofErr w:type="spellStart"/>
+      <w:r>
+        <w:t>ada</w:t>
+      </w:r>
+      <w:proofErr w:type="spellEnd"/>
+      <w:r>
+        <w:t xml:space="preserve"> di </w:t>
+      </w:r>
+      <w:proofErr w:type="spellStart"/>
+      <w:r>
+        <w:t>keranjang</w:t>
+      </w:r>
+      <w:proofErr w:type="spellEnd"/>
+      <w:r>
+        <w:t>.</w:t>
       </w:r>
     </w:p>
     <w:p>
       <w:r>
-        <w:t>- History Pembelian</w:t>
-      </w:r>
+        <w:lastRenderedPageBreak/>
+        <w:t xml:space="preserve">- History </w:t>
+      </w:r>
+      <w:proofErr w:type="spellStart"/>
+      <w:r>
+        <w:t>Pembelian</w:t>
+      </w:r>
+      <w:proofErr w:type="spellEnd"/>
       <w:r>
         <w:rPr>
           <w:lang w:val="id-ID"/>
@@ -1317,7 +2793,63 @@
         <w:t xml:space="preserve">: </w:t>
       </w:r>
       <w:r>
-        <w:t>Customer dapat melihat riwayat pembelian sebelumnya, termasuk detail transaksi.</w:t>
+        <w:t xml:space="preserve">Customer </w:t>
+      </w:r>
+      <w:proofErr w:type="spellStart"/>
+      <w:r>
+        <w:t>dapat</w:t>
+      </w:r>
+      <w:proofErr w:type="spellEnd"/>
+      <w:r>
+        <w:t xml:space="preserve"> </w:t>
+      </w:r>
+      <w:proofErr w:type="spellStart"/>
+      <w:r>
+        <w:t>melihat</w:t>
+      </w:r>
+      <w:proofErr w:type="spellEnd"/>
+      <w:r>
+        <w:t xml:space="preserve"> </w:t>
+      </w:r>
+      <w:proofErr w:type="spellStart"/>
+      <w:r>
+        <w:t>riwayat</w:t>
+      </w:r>
+      <w:proofErr w:type="spellEnd"/>
+      <w:r>
+        <w:t xml:space="preserve"> </w:t>
+      </w:r>
+      <w:proofErr w:type="spellStart"/>
+      <w:r>
+        <w:t>pembelian</w:t>
+      </w:r>
+      <w:proofErr w:type="spellEnd"/>
+      <w:r>
+        <w:t xml:space="preserve"> </w:t>
+      </w:r>
+      <w:proofErr w:type="spellStart"/>
+      <w:r>
+        <w:t>sebelumnya</w:t>
+      </w:r>
+      <w:proofErr w:type="spellEnd"/>
+      <w:r>
+        <w:t xml:space="preserve">, </w:t>
+      </w:r>
+      <w:proofErr w:type="spellStart"/>
+      <w:r>
+        <w:t>termasuk</w:t>
+      </w:r>
+      <w:proofErr w:type="spellEnd"/>
+      <w:r>
+        <w:t xml:space="preserve"> detail </w:t>
+      </w:r>
+      <w:proofErr w:type="spellStart"/>
+      <w:r>
+        <w:t>transaksi</w:t>
+      </w:r>
+      <w:proofErr w:type="spellEnd"/>
+      <w:r>
+        <w:t>.</w:t>
       </w:r>
     </w:p>
     <w:p>
@@ -1331,19 +2863,1910 @@
         <w:t xml:space="preserve">: </w:t>
       </w:r>
       <w:r>
-        <w:t>Customer dapat mengganti password akun mereka.</w:t>
+        <w:t xml:space="preserve">Customer </w:t>
+      </w:r>
+      <w:proofErr w:type="spellStart"/>
+      <w:r>
+        <w:t>dapat</w:t>
+      </w:r>
+      <w:proofErr w:type="spellEnd"/>
+      <w:r>
+        <w:t xml:space="preserve"> </w:t>
+      </w:r>
+      <w:proofErr w:type="spellStart"/>
+      <w:r>
+        <w:t>mengganti</w:t>
+      </w:r>
+      <w:proofErr w:type="spellEnd"/>
+      <w:r>
+        <w:t xml:space="preserve"> password </w:t>
+      </w:r>
+      <w:proofErr w:type="spellStart"/>
+      <w:r>
+        <w:t>akun</w:t>
+      </w:r>
+      <w:proofErr w:type="spellEnd"/>
+      <w:r>
+        <w:t xml:space="preserve"> </w:t>
+      </w:r>
+      <w:proofErr w:type="spellStart"/>
+      <w:r>
+        <w:t>mereka</w:t>
+      </w:r>
+      <w:proofErr w:type="spellEnd"/>
+      <w:r>
+        <w:t>.</w:t>
       </w:r>
     </w:p>
     <w:p>
       <w:r>
-        <w:lastRenderedPageBreak/>
         <w:t xml:space="preserve">      </w:t>
       </w:r>
     </w:p>
     <w:p/>
     <w:p>
-      <w:r>
-        <w:t xml:space="preserve"> </w:t>
+      <w:pPr>
+        <w:pStyle w:val="Judul1"/>
+        <w:rPr>
+          <w:sz w:val="28"/>
+          <w:szCs w:val="28"/>
+          <w:lang w:val="id-ID"/>
+        </w:rPr>
+      </w:pPr>
+      <w:r>
+        <w:rPr>
+          <w:sz w:val="28"/>
+          <w:szCs w:val="28"/>
+        </w:rPr>
+        <w:t xml:space="preserve"> </w:t>
+      </w:r>
+      <w:r>
+        <w:rPr>
+          <w:bCs/>
+          <w:sz w:val="28"/>
+          <w:szCs w:val="28"/>
+          <w:u w:val="none"/>
+        </w:rPr>
+        <w:br/>
+      </w:r>
+      <w:r>
+        <w:rPr>
+          <w:sz w:val="28"/>
+          <w:szCs w:val="28"/>
+          <w:lang w:val="id-ID"/>
+        </w:rPr>
+        <w:t>3</w:t>
+      </w:r>
+      <w:r>
+        <w:rPr>
+          <w:sz w:val="28"/>
+          <w:szCs w:val="28"/>
+          <w:lang w:val="id-ID"/>
+        </w:rPr>
+        <w:t xml:space="preserve">. Daftar </w:t>
+      </w:r>
+      <w:r>
+        <w:rPr>
+          <w:sz w:val="28"/>
+          <w:szCs w:val="28"/>
+          <w:lang w:val="id-ID"/>
+        </w:rPr>
+        <w:t>Anggota Dan Perannya</w:t>
+      </w:r>
+    </w:p>
+    <w:p>
+      <w:pPr>
+        <w:jc w:val="left"/>
+        <w:rPr>
+          <w:lang w:val="id-ID"/>
+        </w:rPr>
+      </w:pPr>
+    </w:p>
+    <w:p>
+      <w:pPr>
+        <w:jc w:val="left"/>
+        <w:rPr>
+          <w:lang w:val="id-ID"/>
+        </w:rPr>
+      </w:pPr>
+      <w:r>
+        <w:rPr>
+          <w:lang w:val="id-ID"/>
+        </w:rPr>
+        <w:t>-</w:t>
+      </w:r>
+      <w:r>
+        <w:rPr>
+          <w:lang w:val="id-ID"/>
+        </w:rPr>
+        <w:t xml:space="preserve"> </w:t>
+      </w:r>
+      <w:r>
+        <w:rPr>
+          <w:lang w:val="id-ID"/>
+        </w:rPr>
+        <w:t>R</w:t>
+      </w:r>
+      <w:r>
+        <w:rPr>
+          <w:lang w:val="id-ID"/>
+        </w:rPr>
+        <w:t xml:space="preserve">afid </w:t>
+      </w:r>
+      <w:r>
+        <w:rPr>
+          <w:lang w:val="id-ID"/>
+        </w:rPr>
+        <w:t>Damar Pratama</w:t>
+      </w:r>
+      <w:r>
+        <w:rPr>
+          <w:lang w:val="id-ID"/>
+        </w:rPr>
+        <w:t xml:space="preserve">: Penggabungan dan pembuatan </w:t>
+      </w:r>
+      <w:proofErr w:type="spellStart"/>
+      <w:r>
+        <w:rPr>
+          <w:lang w:val="id-ID"/>
+        </w:rPr>
+        <w:t>Method-method</w:t>
+      </w:r>
+      <w:proofErr w:type="spellEnd"/>
+      <w:r>
+        <w:rPr>
+          <w:lang w:val="id-ID"/>
+        </w:rPr>
+        <w:t xml:space="preserve"> dan kelas </w:t>
+      </w:r>
+      <w:proofErr w:type="spellStart"/>
+      <w:r>
+        <w:rPr>
+          <w:lang w:val="id-ID"/>
+        </w:rPr>
+        <w:t>customer</w:t>
+      </w:r>
+      <w:proofErr w:type="spellEnd"/>
+      <w:r>
+        <w:rPr>
+          <w:lang w:val="id-ID"/>
+        </w:rPr>
+        <w:br/>
+        <w:t xml:space="preserve">- </w:t>
+      </w:r>
+      <w:r>
+        <w:rPr>
+          <w:rFonts w:ascii="Arial" w:hAnsi="Arial" w:cs="Arial"/>
+          <w:sz w:val="22"/>
+        </w:rPr>
+        <w:t>W</w:t>
+      </w:r>
+      <w:proofErr w:type="spellStart"/>
+      <w:r>
+        <w:rPr>
+          <w:rFonts w:ascii="Arial" w:hAnsi="Arial" w:cs="Arial"/>
+          <w:sz w:val="22"/>
+          <w:lang w:val="id-ID"/>
+        </w:rPr>
+        <w:t>ildan</w:t>
+      </w:r>
+      <w:proofErr w:type="spellEnd"/>
+      <w:r>
+        <w:rPr>
+          <w:rFonts w:ascii="Arial" w:hAnsi="Arial" w:cs="Arial"/>
+          <w:sz w:val="22"/>
+          <w:lang w:val="id-ID"/>
+        </w:rPr>
+        <w:t xml:space="preserve"> </w:t>
+      </w:r>
+      <w:r>
+        <w:rPr>
+          <w:rFonts w:ascii="Arial" w:hAnsi="Arial" w:cs="Arial"/>
+          <w:sz w:val="22"/>
+        </w:rPr>
+        <w:t>W</w:t>
+      </w:r>
+      <w:proofErr w:type="spellStart"/>
+      <w:r>
+        <w:rPr>
+          <w:rFonts w:ascii="Arial" w:hAnsi="Arial" w:cs="Arial"/>
+          <w:sz w:val="22"/>
+          <w:lang w:val="id-ID"/>
+        </w:rPr>
+        <w:t>ahyu</w:t>
+      </w:r>
+      <w:proofErr w:type="spellEnd"/>
+      <w:r>
+        <w:rPr>
+          <w:rFonts w:ascii="Arial" w:hAnsi="Arial" w:cs="Arial"/>
+          <w:sz w:val="22"/>
+        </w:rPr>
+        <w:t xml:space="preserve"> F</w:t>
+      </w:r>
+      <w:proofErr w:type="spellStart"/>
+      <w:r>
+        <w:rPr>
+          <w:rFonts w:ascii="Arial" w:hAnsi="Arial" w:cs="Arial"/>
+          <w:sz w:val="22"/>
+          <w:lang w:val="id-ID"/>
+        </w:rPr>
+        <w:t>ernanda</w:t>
+      </w:r>
+      <w:proofErr w:type="spellEnd"/>
+      <w:r>
+        <w:rPr>
+          <w:lang w:val="id-ID"/>
+        </w:rPr>
+        <w:t xml:space="preserve">:  Penggabungan dan pembuatan </w:t>
+      </w:r>
+      <w:proofErr w:type="spellStart"/>
+      <w:r>
+        <w:rPr>
+          <w:lang w:val="id-ID"/>
+        </w:rPr>
+        <w:t>Method-method</w:t>
+      </w:r>
+      <w:proofErr w:type="spellEnd"/>
+      <w:r>
+        <w:rPr>
+          <w:lang w:val="id-ID"/>
+        </w:rPr>
+        <w:t xml:space="preserve"> dan kelas</w:t>
+      </w:r>
+      <w:r>
+        <w:rPr>
+          <w:lang w:val="id-ID"/>
+        </w:rPr>
+        <w:t xml:space="preserve"> </w:t>
+      </w:r>
+      <w:r>
+        <w:rPr>
+          <w:lang w:val="id-ID"/>
+        </w:rPr>
+        <w:t>admin</w:t>
+      </w:r>
+      <w:r>
+        <w:rPr>
+          <w:lang w:val="id-ID"/>
+        </w:rPr>
+        <w:br/>
+        <w:t xml:space="preserve">- </w:t>
+      </w:r>
+      <w:r>
+        <w:rPr>
+          <w:rFonts w:ascii="Arial" w:hAnsi="Arial" w:cs="Arial"/>
+          <w:sz w:val="22"/>
+        </w:rPr>
+        <w:t>A</w:t>
+      </w:r>
+      <w:proofErr w:type="spellStart"/>
+      <w:r>
+        <w:rPr>
+          <w:rFonts w:ascii="Arial" w:hAnsi="Arial" w:cs="Arial"/>
+          <w:sz w:val="22"/>
+          <w:lang w:val="id-ID"/>
+        </w:rPr>
+        <w:t>lvian</w:t>
+      </w:r>
+      <w:proofErr w:type="spellEnd"/>
+      <w:r>
+        <w:rPr>
+          <w:rFonts w:ascii="Arial" w:hAnsi="Arial" w:cs="Arial"/>
+          <w:sz w:val="22"/>
+        </w:rPr>
+        <w:t xml:space="preserve"> N</w:t>
+      </w:r>
+      <w:proofErr w:type="spellStart"/>
+      <w:r>
+        <w:rPr>
+          <w:rFonts w:ascii="Arial" w:hAnsi="Arial" w:cs="Arial"/>
+          <w:sz w:val="22"/>
+          <w:lang w:val="id-ID"/>
+        </w:rPr>
+        <w:t>ovi</w:t>
+      </w:r>
+      <w:proofErr w:type="spellEnd"/>
+      <w:r>
+        <w:rPr>
+          <w:rFonts w:ascii="Arial" w:hAnsi="Arial" w:cs="Arial"/>
+          <w:sz w:val="22"/>
+        </w:rPr>
+        <w:t xml:space="preserve"> R</w:t>
+      </w:r>
+      <w:proofErr w:type="spellStart"/>
+      <w:r>
+        <w:rPr>
+          <w:rFonts w:ascii="Arial" w:hAnsi="Arial" w:cs="Arial"/>
+          <w:sz w:val="22"/>
+          <w:lang w:val="id-ID"/>
+        </w:rPr>
+        <w:t>amadhani</w:t>
+      </w:r>
+      <w:proofErr w:type="spellEnd"/>
+      <w:r>
+        <w:rPr>
+          <w:lang w:val="id-ID"/>
+        </w:rPr>
+        <w:t xml:space="preserve">: Pembuatan </w:t>
+      </w:r>
+      <w:proofErr w:type="spellStart"/>
+      <w:r>
+        <w:rPr>
+          <w:lang w:val="id-ID"/>
+        </w:rPr>
+        <w:t>method-method</w:t>
+      </w:r>
+      <w:proofErr w:type="spellEnd"/>
+      <w:r>
+        <w:rPr>
+          <w:lang w:val="id-ID"/>
+        </w:rPr>
+        <w:t xml:space="preserve"> </w:t>
+      </w:r>
+      <w:proofErr w:type="spellStart"/>
+      <w:r>
+        <w:rPr>
+          <w:lang w:val="id-ID"/>
+        </w:rPr>
+        <w:t>customer</w:t>
+      </w:r>
+      <w:proofErr w:type="spellEnd"/>
+    </w:p>
+    <w:p>
+      <w:pPr>
+        <w:jc w:val="left"/>
+        <w:rPr>
+          <w:lang w:val="id-ID"/>
+        </w:rPr>
+      </w:pPr>
+      <w:r>
+        <w:rPr>
+          <w:lang w:val="id-ID"/>
+        </w:rPr>
+        <w:t xml:space="preserve">- </w:t>
+      </w:r>
+      <w:r>
+        <w:rPr>
+          <w:rFonts w:ascii="Arial" w:hAnsi="Arial" w:cs="Arial"/>
+          <w:sz w:val="22"/>
+        </w:rPr>
+        <w:t>H</w:t>
+      </w:r>
+      <w:proofErr w:type="spellStart"/>
+      <w:r>
+        <w:rPr>
+          <w:rFonts w:ascii="Arial" w:hAnsi="Arial" w:cs="Arial"/>
+          <w:sz w:val="22"/>
+          <w:lang w:val="id-ID"/>
+        </w:rPr>
+        <w:t>afid</w:t>
+      </w:r>
+      <w:proofErr w:type="spellEnd"/>
+      <w:r>
+        <w:rPr>
+          <w:rFonts w:ascii="Arial" w:hAnsi="Arial" w:cs="Arial"/>
+          <w:sz w:val="22"/>
+        </w:rPr>
+        <w:t xml:space="preserve"> C</w:t>
+      </w:r>
+      <w:proofErr w:type="spellStart"/>
+      <w:r>
+        <w:rPr>
+          <w:rFonts w:ascii="Arial" w:hAnsi="Arial" w:cs="Arial"/>
+          <w:sz w:val="22"/>
+          <w:lang w:val="id-ID"/>
+        </w:rPr>
+        <w:t>aesa</w:t>
+      </w:r>
+      <w:proofErr w:type="spellEnd"/>
+      <w:r>
+        <w:rPr>
+          <w:rFonts w:ascii="Arial" w:hAnsi="Arial" w:cs="Arial"/>
+          <w:sz w:val="22"/>
+        </w:rPr>
+        <w:t xml:space="preserve"> F</w:t>
+      </w:r>
+      <w:proofErr w:type="spellStart"/>
+      <w:r>
+        <w:rPr>
+          <w:rFonts w:ascii="Arial" w:hAnsi="Arial" w:cs="Arial"/>
+          <w:sz w:val="22"/>
+          <w:lang w:val="id-ID"/>
+        </w:rPr>
+        <w:t>itra</w:t>
+      </w:r>
+      <w:proofErr w:type="spellEnd"/>
+      <w:r>
+        <w:rPr>
+          <w:rFonts w:ascii="Arial" w:hAnsi="Arial" w:cs="Arial"/>
+          <w:sz w:val="22"/>
+        </w:rPr>
+        <w:t xml:space="preserve"> L</w:t>
+      </w:r>
+      <w:proofErr w:type="spellStart"/>
+      <w:r>
+        <w:rPr>
+          <w:rFonts w:ascii="Arial" w:hAnsi="Arial" w:cs="Arial"/>
+          <w:sz w:val="22"/>
+          <w:lang w:val="id-ID"/>
+        </w:rPr>
+        <w:t>esanaji</w:t>
+      </w:r>
+      <w:proofErr w:type="spellEnd"/>
+      <w:r>
+        <w:rPr>
+          <w:lang w:val="id-ID"/>
+        </w:rPr>
+        <w:t xml:space="preserve">: Pembuatan </w:t>
+      </w:r>
+      <w:proofErr w:type="spellStart"/>
+      <w:r>
+        <w:rPr>
+          <w:lang w:val="id-ID"/>
+        </w:rPr>
+        <w:t>Method-method</w:t>
+      </w:r>
+      <w:proofErr w:type="spellEnd"/>
+      <w:r>
+        <w:rPr>
+          <w:lang w:val="id-ID"/>
+        </w:rPr>
+        <w:t xml:space="preserve"> admin</w:t>
+      </w:r>
+    </w:p>
+    <w:p>
+      <w:pPr>
+        <w:jc w:val="left"/>
+        <w:rPr>
+          <w:lang w:val="id-ID"/>
+        </w:rPr>
+      </w:pPr>
+    </w:p>
+    <w:p>
+      <w:pPr>
+        <w:pStyle w:val="Judul1"/>
+        <w:rPr>
+          <w:sz w:val="28"/>
+          <w:szCs w:val="28"/>
+          <w:lang w:val="id-ID"/>
+        </w:rPr>
+      </w:pPr>
+      <w:r>
+        <w:rPr>
+          <w:sz w:val="28"/>
+          <w:szCs w:val="28"/>
+          <w:lang w:val="id-ID"/>
+        </w:rPr>
+        <w:t>4</w:t>
+      </w:r>
+      <w:r>
+        <w:rPr>
+          <w:sz w:val="28"/>
+          <w:szCs w:val="28"/>
+          <w:lang w:val="id-ID"/>
+        </w:rPr>
+        <w:t xml:space="preserve">. </w:t>
+      </w:r>
+      <w:r>
+        <w:rPr>
+          <w:sz w:val="28"/>
+          <w:szCs w:val="28"/>
+          <w:lang w:val="id-ID"/>
+        </w:rPr>
+        <w:t xml:space="preserve">Penjelasan Komponen </w:t>
+      </w:r>
+    </w:p>
+    <w:p>
+      <w:pPr>
+        <w:rPr>
+          <w:lang w:val="id-ID"/>
+        </w:rPr>
+      </w:pPr>
+    </w:p>
+    <w:p>
+      <w:pPr>
+        <w:pStyle w:val="Judul1"/>
+        <w:rPr>
+          <w:lang w:val="id-ID"/>
+        </w:rPr>
+      </w:pPr>
+      <w:r>
+        <w:rPr>
+          <w:lang w:val="id-ID"/>
+        </w:rPr>
+        <w:t>4.1</w:t>
+      </w:r>
+      <w:r>
+        <w:t xml:space="preserve">. </w:t>
+      </w:r>
+      <w:r>
+        <w:rPr>
+          <w:lang w:val="id-ID"/>
+        </w:rPr>
+        <w:t>Penjelasan</w:t>
+      </w:r>
+    </w:p>
+    <w:p>
+      <w:pPr>
+        <w:rPr>
+          <w:lang w:val="id-ID"/>
+        </w:rPr>
+      </w:pPr>
+    </w:p>
+    <w:p>
+      <w:pPr>
+        <w:rPr>
+          <w:lang w:val="id-ID"/>
+        </w:rPr>
+      </w:pPr>
+      <w:r>
+        <w:rPr>
+          <w:noProof/>
+          <w:lang w:val="id-ID"/>
+        </w:rPr>
+        <w:drawing>
+          <wp:inline distT="0" distB="0" distL="0" distR="0" wp14:anchorId="40F35915" wp14:editId="1B426F8D">
+            <wp:extent cx="2806844" cy="1009702"/>
+            <wp:effectExtent l="0" t="0" r="0" b="0"/>
+            <wp:docPr id="725492564" name="Gambar 6"/>
+            <wp:cNvGraphicFramePr>
+              <a:graphicFrameLocks xmlns:a="http://schemas.openxmlformats.org/drawingml/2006/main" noChangeAspect="1"/>
+            </wp:cNvGraphicFramePr>
+            <a:graphic xmlns:a="http://schemas.openxmlformats.org/drawingml/2006/main">
+              <a:graphicData uri="http://schemas.openxmlformats.org/drawingml/2006/picture">
+                <pic:pic xmlns:pic="http://schemas.openxmlformats.org/drawingml/2006/picture">
+                  <pic:nvPicPr>
+                    <pic:cNvPr id="725492564" name="Gambar 725492564"/>
+                    <pic:cNvPicPr/>
+                  </pic:nvPicPr>
+                  <pic:blipFill>
+                    <a:blip r:embed="rId8">
+                      <a:extLst>
+                        <a:ext uri="{28A0092B-C50C-407E-A947-70E740481C1C}">
+                          <a14:useLocalDpi xmlns:a14="http://schemas.microsoft.com/office/drawing/2010/main" val="0"/>
+                        </a:ext>
+                      </a:extLst>
+                    </a:blip>
+                    <a:stretch>
+                      <a:fillRect/>
+                    </a:stretch>
+                  </pic:blipFill>
+                  <pic:spPr>
+                    <a:xfrm>
+                      <a:off x="0" y="0"/>
+                      <a:ext cx="2806844" cy="1009702"/>
+                    </a:xfrm>
+                    <a:prstGeom prst="rect">
+                      <a:avLst/>
+                    </a:prstGeom>
+                  </pic:spPr>
+                </pic:pic>
+              </a:graphicData>
+            </a:graphic>
+          </wp:inline>
+        </w:drawing>
+      </w:r>
+      <w:r>
+        <w:rPr>
+          <w:lang w:val="id-ID"/>
+        </w:rPr>
+        <w:br/>
+      </w:r>
+      <w:r>
+        <w:rPr>
+          <w:lang w:val="id-ID"/>
+        </w:rPr>
+        <w:br/>
+      </w:r>
+      <w:r>
+        <w:rPr>
+          <w:lang w:val="id-ID"/>
+        </w:rPr>
+        <w:t xml:space="preserve">Pada saat aplikasi pertama kali di jalankan maka akan diberi pilihan untuk </w:t>
+      </w:r>
+      <w:proofErr w:type="spellStart"/>
+      <w:r>
+        <w:rPr>
+          <w:lang w:val="id-ID"/>
+        </w:rPr>
+        <w:t>login</w:t>
+      </w:r>
+      <w:proofErr w:type="spellEnd"/>
+      <w:r>
+        <w:rPr>
+          <w:lang w:val="id-ID"/>
+        </w:rPr>
+        <w:t xml:space="preserve"> bagi yang telah memiliki akun dan register bagi yang belum memiliki akun. Dan bagi pengguna yang telah selesai menggunakan aplikasi bisa langsung memilih untuk keluar</w:t>
+      </w:r>
+      <w:r>
+        <w:rPr>
+          <w:lang w:val="id-ID"/>
+        </w:rPr>
+        <w:t>.</w:t>
+      </w:r>
+    </w:p>
+    <w:p>
+      <w:pPr>
+        <w:rPr>
+          <w:lang w:val="id-ID"/>
+        </w:rPr>
+      </w:pPr>
+      <w:r>
+        <w:rPr>
+          <w:noProof/>
+          <w:lang w:val="id-ID"/>
+        </w:rPr>
+        <w:lastRenderedPageBreak/>
+        <w:drawing>
+          <wp:inline distT="0" distB="0" distL="0" distR="0" wp14:anchorId="3470255B" wp14:editId="4D55DC37">
+            <wp:extent cx="2209914" cy="920797"/>
+            <wp:effectExtent l="0" t="0" r="0" b="0"/>
+            <wp:docPr id="1503278785" name="Gambar 12"/>
+            <wp:cNvGraphicFramePr>
+              <a:graphicFrameLocks xmlns:a="http://schemas.openxmlformats.org/drawingml/2006/main" noChangeAspect="1"/>
+            </wp:cNvGraphicFramePr>
+            <a:graphic xmlns:a="http://schemas.openxmlformats.org/drawingml/2006/main">
+              <a:graphicData uri="http://schemas.openxmlformats.org/drawingml/2006/picture">
+                <pic:pic xmlns:pic="http://schemas.openxmlformats.org/drawingml/2006/picture">
+                  <pic:nvPicPr>
+                    <pic:cNvPr id="1503278785" name="Gambar 1503278785"/>
+                    <pic:cNvPicPr/>
+                  </pic:nvPicPr>
+                  <pic:blipFill>
+                    <a:blip r:embed="rId9">
+                      <a:extLst>
+                        <a:ext uri="{28A0092B-C50C-407E-A947-70E740481C1C}">
+                          <a14:useLocalDpi xmlns:a14="http://schemas.microsoft.com/office/drawing/2010/main" val="0"/>
+                        </a:ext>
+                      </a:extLst>
+                    </a:blip>
+                    <a:stretch>
+                      <a:fillRect/>
+                    </a:stretch>
+                  </pic:blipFill>
+                  <pic:spPr>
+                    <a:xfrm>
+                      <a:off x="0" y="0"/>
+                      <a:ext cx="2209914" cy="920797"/>
+                    </a:xfrm>
+                    <a:prstGeom prst="rect">
+                      <a:avLst/>
+                    </a:prstGeom>
+                  </pic:spPr>
+                </pic:pic>
+              </a:graphicData>
+            </a:graphic>
+          </wp:inline>
+        </w:drawing>
+      </w:r>
+    </w:p>
+    <w:p>
+      <w:pPr>
+        <w:jc w:val="left"/>
+        <w:rPr>
+          <w:lang w:val="id-ID"/>
+        </w:rPr>
+      </w:pPr>
+      <w:r>
+        <w:rPr>
+          <w:lang w:val="id-ID"/>
+        </w:rPr>
+        <w:t xml:space="preserve">Bagi </w:t>
+      </w:r>
+      <w:proofErr w:type="spellStart"/>
+      <w:r>
+        <w:rPr>
+          <w:lang w:val="id-ID"/>
+        </w:rPr>
+        <w:t>User</w:t>
+      </w:r>
+      <w:proofErr w:type="spellEnd"/>
+      <w:r>
+        <w:rPr>
+          <w:lang w:val="id-ID"/>
+        </w:rPr>
+        <w:t xml:space="preserve"> yang memiliki </w:t>
+      </w:r>
+      <w:proofErr w:type="spellStart"/>
+      <w:r>
+        <w:rPr>
+          <w:lang w:val="id-ID"/>
+        </w:rPr>
+        <w:t>role</w:t>
+      </w:r>
+      <w:proofErr w:type="spellEnd"/>
+      <w:r>
+        <w:rPr>
+          <w:lang w:val="id-ID"/>
+        </w:rPr>
+        <w:t xml:space="preserve"> sebagai admin toko, maka tidak perlu melakukan registrasi dan bisa langsung melakukan </w:t>
+      </w:r>
+      <w:proofErr w:type="spellStart"/>
+      <w:r>
+        <w:rPr>
+          <w:lang w:val="id-ID"/>
+        </w:rPr>
+        <w:t>login</w:t>
+      </w:r>
+      <w:proofErr w:type="spellEnd"/>
+      <w:r>
+        <w:rPr>
+          <w:lang w:val="id-ID"/>
+        </w:rPr>
+        <w:t xml:space="preserve"> dengan </w:t>
+      </w:r>
+      <w:proofErr w:type="spellStart"/>
+      <w:r>
+        <w:rPr>
+          <w:lang w:val="id-ID"/>
+        </w:rPr>
+        <w:t>username</w:t>
+      </w:r>
+      <w:proofErr w:type="spellEnd"/>
+      <w:r>
+        <w:rPr>
+          <w:lang w:val="id-ID"/>
+        </w:rPr>
+        <w:t xml:space="preserve"> dan </w:t>
+      </w:r>
+      <w:proofErr w:type="spellStart"/>
+      <w:r>
+        <w:rPr>
+          <w:lang w:val="id-ID"/>
+        </w:rPr>
+        <w:t>password</w:t>
+      </w:r>
+      <w:proofErr w:type="spellEnd"/>
+      <w:r>
+        <w:rPr>
+          <w:lang w:val="id-ID"/>
+        </w:rPr>
+        <w:t xml:space="preserve"> yang telah di </w:t>
+      </w:r>
+      <w:proofErr w:type="spellStart"/>
+      <w:r>
+        <w:rPr>
+          <w:lang w:val="id-ID"/>
+        </w:rPr>
+        <w:t>setting</w:t>
+      </w:r>
+      <w:proofErr w:type="spellEnd"/>
+      <w:r>
+        <w:rPr>
+          <w:lang w:val="id-ID"/>
+        </w:rPr>
+        <w:t> terlebih dahulu</w:t>
+      </w:r>
+      <w:r>
+        <w:rPr>
+          <w:lang w:val="id-ID"/>
+        </w:rPr>
+        <w:t>.</w:t>
+      </w:r>
+      <w:r>
+        <w:rPr>
+          <w:lang w:val="id-ID"/>
+        </w:rPr>
+        <w:br/>
+      </w:r>
+      <w:r>
+        <w:rPr>
+          <w:lang w:val="id-ID"/>
+        </w:rPr>
+        <w:br/>
+      </w:r>
+      <w:r>
+        <w:rPr>
+          <w:noProof/>
+          <w:lang w:val="id-ID"/>
+        </w:rPr>
+        <w:drawing>
+          <wp:inline distT="0" distB="0" distL="0" distR="0" wp14:anchorId="1B261C39" wp14:editId="201573B3">
+            <wp:extent cx="2400423" cy="2013053"/>
+            <wp:effectExtent l="0" t="0" r="0" b="6350"/>
+            <wp:docPr id="742384109" name="Gambar 13"/>
+            <wp:cNvGraphicFramePr>
+              <a:graphicFrameLocks xmlns:a="http://schemas.openxmlformats.org/drawingml/2006/main" noChangeAspect="1"/>
+            </wp:cNvGraphicFramePr>
+            <a:graphic xmlns:a="http://schemas.openxmlformats.org/drawingml/2006/main">
+              <a:graphicData uri="http://schemas.openxmlformats.org/drawingml/2006/picture">
+                <pic:pic xmlns:pic="http://schemas.openxmlformats.org/drawingml/2006/picture">
+                  <pic:nvPicPr>
+                    <pic:cNvPr id="742384109" name="Gambar 742384109"/>
+                    <pic:cNvPicPr/>
+                  </pic:nvPicPr>
+                  <pic:blipFill>
+                    <a:blip r:embed="rId10">
+                      <a:extLst>
+                        <a:ext uri="{28A0092B-C50C-407E-A947-70E740481C1C}">
+                          <a14:useLocalDpi xmlns:a14="http://schemas.microsoft.com/office/drawing/2010/main" val="0"/>
+                        </a:ext>
+                      </a:extLst>
+                    </a:blip>
+                    <a:stretch>
+                      <a:fillRect/>
+                    </a:stretch>
+                  </pic:blipFill>
+                  <pic:spPr>
+                    <a:xfrm>
+                      <a:off x="0" y="0"/>
+                      <a:ext cx="2400423" cy="2013053"/>
+                    </a:xfrm>
+                    <a:prstGeom prst="rect">
+                      <a:avLst/>
+                    </a:prstGeom>
+                  </pic:spPr>
+                </pic:pic>
+              </a:graphicData>
+            </a:graphic>
+          </wp:inline>
+        </w:drawing>
+      </w:r>
+      <w:r>
+        <w:rPr>
+          <w:lang w:val="id-ID"/>
+        </w:rPr>
+        <w:br/>
+      </w:r>
+      <w:proofErr w:type="spellStart"/>
+      <w:r>
+        <w:rPr>
+          <w:lang w:val="id-ID"/>
+        </w:rPr>
+        <w:t>user</w:t>
+      </w:r>
+      <w:proofErr w:type="spellEnd"/>
+      <w:r>
+        <w:rPr>
+          <w:lang w:val="id-ID"/>
+        </w:rPr>
+        <w:t xml:space="preserve"> yang berhasil </w:t>
+      </w:r>
+      <w:proofErr w:type="spellStart"/>
+      <w:r>
+        <w:rPr>
+          <w:lang w:val="id-ID"/>
+        </w:rPr>
+        <w:t>login</w:t>
+      </w:r>
+      <w:proofErr w:type="spellEnd"/>
+      <w:r>
+        <w:rPr>
+          <w:lang w:val="id-ID"/>
+        </w:rPr>
+        <w:t xml:space="preserve"> sebagai admin maka akan memiliki akses untuk menambahkan stok, menambah jenis barang yang di jual, mengurangi stok, </w:t>
+      </w:r>
+      <w:proofErr w:type="spellStart"/>
+      <w:r>
+        <w:rPr>
+          <w:lang w:val="id-ID"/>
+        </w:rPr>
+        <w:t>view</w:t>
+      </w:r>
+      <w:proofErr w:type="spellEnd"/>
+      <w:r>
+        <w:rPr>
+          <w:lang w:val="id-ID"/>
+        </w:rPr>
+        <w:t xml:space="preserve"> </w:t>
+      </w:r>
+      <w:proofErr w:type="spellStart"/>
+      <w:r>
+        <w:rPr>
+          <w:lang w:val="id-ID"/>
+        </w:rPr>
+        <w:t>all</w:t>
+      </w:r>
+      <w:proofErr w:type="spellEnd"/>
+      <w:r>
+        <w:rPr>
+          <w:lang w:val="id-ID"/>
+        </w:rPr>
+        <w:t xml:space="preserve"> </w:t>
+      </w:r>
+      <w:proofErr w:type="spellStart"/>
+      <w:r>
+        <w:rPr>
+          <w:lang w:val="id-ID"/>
+        </w:rPr>
+        <w:t>stock</w:t>
+      </w:r>
+      <w:proofErr w:type="spellEnd"/>
+      <w:r>
+        <w:rPr>
+          <w:lang w:val="id-ID"/>
+        </w:rPr>
+        <w:t xml:space="preserve">, </w:t>
+      </w:r>
+      <w:proofErr w:type="spellStart"/>
+      <w:r>
+        <w:rPr>
+          <w:lang w:val="id-ID"/>
+        </w:rPr>
+        <w:t>view</w:t>
+      </w:r>
+      <w:proofErr w:type="spellEnd"/>
+      <w:r>
+        <w:rPr>
+          <w:lang w:val="id-ID"/>
+        </w:rPr>
+        <w:t xml:space="preserve"> </w:t>
+      </w:r>
+      <w:proofErr w:type="spellStart"/>
+      <w:r>
+        <w:rPr>
+          <w:lang w:val="id-ID"/>
+        </w:rPr>
+        <w:t>all</w:t>
+      </w:r>
+      <w:proofErr w:type="spellEnd"/>
+      <w:r>
+        <w:rPr>
+          <w:lang w:val="id-ID"/>
+        </w:rPr>
+        <w:t xml:space="preserve"> </w:t>
+      </w:r>
+      <w:proofErr w:type="spellStart"/>
+      <w:r>
+        <w:rPr>
+          <w:lang w:val="id-ID"/>
+        </w:rPr>
+        <w:t>user</w:t>
+      </w:r>
+      <w:proofErr w:type="spellEnd"/>
+      <w:r>
+        <w:rPr>
+          <w:lang w:val="id-ID"/>
+        </w:rPr>
+        <w:t xml:space="preserve">, memiliki </w:t>
+      </w:r>
+      <w:proofErr w:type="spellStart"/>
+      <w:r>
+        <w:rPr>
+          <w:lang w:val="id-ID"/>
+        </w:rPr>
+        <w:t>report</w:t>
+      </w:r>
+      <w:proofErr w:type="spellEnd"/>
+      <w:r>
+        <w:rPr>
+          <w:lang w:val="id-ID"/>
+        </w:rPr>
+        <w:t xml:space="preserve"> penjualan dari setiap </w:t>
+      </w:r>
+      <w:proofErr w:type="spellStart"/>
+      <w:r>
+        <w:rPr>
+          <w:lang w:val="id-ID"/>
+        </w:rPr>
+        <w:t>user</w:t>
+      </w:r>
+      <w:proofErr w:type="spellEnd"/>
+      <w:r>
+        <w:rPr>
+          <w:lang w:val="id-ID"/>
+        </w:rPr>
+        <w:t xml:space="preserve"> yang telah melakukan pembelian, dan bisa melakukan penggantian </w:t>
+      </w:r>
+      <w:proofErr w:type="spellStart"/>
+      <w:r>
+        <w:rPr>
+          <w:lang w:val="id-ID"/>
+        </w:rPr>
+        <w:t>username</w:t>
+      </w:r>
+      <w:proofErr w:type="spellEnd"/>
+      <w:r>
+        <w:rPr>
+          <w:lang w:val="id-ID"/>
+        </w:rPr>
+        <w:t> dan </w:t>
+      </w:r>
+      <w:proofErr w:type="spellStart"/>
+      <w:r>
+        <w:rPr>
+          <w:lang w:val="id-ID"/>
+        </w:rPr>
+        <w:t>password</w:t>
+      </w:r>
+      <w:proofErr w:type="spellEnd"/>
+      <w:r>
+        <w:rPr>
+          <w:lang w:val="id-ID"/>
+        </w:rPr>
+        <w:t>.</w:t>
+      </w:r>
+      <w:r>
+        <w:rPr>
+          <w:lang w:val="id-ID"/>
+        </w:rPr>
+        <w:br/>
+      </w:r>
+      <w:r>
+        <w:rPr>
+          <w:lang w:val="id-ID"/>
+        </w:rPr>
+        <w:br/>
+      </w:r>
+      <w:r>
+        <w:rPr>
+          <w:noProof/>
+          <w:lang w:val="id-ID"/>
+        </w:rPr>
+        <w:drawing>
+          <wp:inline distT="0" distB="0" distL="0" distR="0" wp14:anchorId="4F54AB82" wp14:editId="7E447CC1">
+            <wp:extent cx="2400423" cy="762039"/>
+            <wp:effectExtent l="0" t="0" r="0" b="0"/>
+            <wp:docPr id="621750597" name="Gambar 14"/>
+            <wp:cNvGraphicFramePr>
+              <a:graphicFrameLocks xmlns:a="http://schemas.openxmlformats.org/drawingml/2006/main" noChangeAspect="1"/>
+            </wp:cNvGraphicFramePr>
+            <a:graphic xmlns:a="http://schemas.openxmlformats.org/drawingml/2006/main">
+              <a:graphicData uri="http://schemas.openxmlformats.org/drawingml/2006/picture">
+                <pic:pic xmlns:pic="http://schemas.openxmlformats.org/drawingml/2006/picture">
+                  <pic:nvPicPr>
+                    <pic:cNvPr id="621750597" name="Gambar 621750597"/>
+                    <pic:cNvPicPr/>
+                  </pic:nvPicPr>
+                  <pic:blipFill>
+                    <a:blip r:embed="rId11">
+                      <a:extLst>
+                        <a:ext uri="{28A0092B-C50C-407E-A947-70E740481C1C}">
+                          <a14:useLocalDpi xmlns:a14="http://schemas.microsoft.com/office/drawing/2010/main" val="0"/>
+                        </a:ext>
+                      </a:extLst>
+                    </a:blip>
+                    <a:stretch>
+                      <a:fillRect/>
+                    </a:stretch>
+                  </pic:blipFill>
+                  <pic:spPr>
+                    <a:xfrm>
+                      <a:off x="0" y="0"/>
+                      <a:ext cx="2400423" cy="762039"/>
+                    </a:xfrm>
+                    <a:prstGeom prst="rect">
+                      <a:avLst/>
+                    </a:prstGeom>
+                  </pic:spPr>
+                </pic:pic>
+              </a:graphicData>
+            </a:graphic>
+          </wp:inline>
+        </w:drawing>
+      </w:r>
+      <w:r>
+        <w:rPr>
+          <w:lang w:val="id-ID"/>
+        </w:rPr>
+        <w:br/>
+      </w:r>
+      <w:r>
+        <w:rPr>
+          <w:lang w:val="id-ID"/>
+        </w:rPr>
+        <w:t xml:space="preserve">Bagi </w:t>
+      </w:r>
+      <w:proofErr w:type="spellStart"/>
+      <w:r>
+        <w:rPr>
+          <w:lang w:val="id-ID"/>
+        </w:rPr>
+        <w:t>user</w:t>
+      </w:r>
+      <w:proofErr w:type="spellEnd"/>
+      <w:r>
+        <w:rPr>
+          <w:lang w:val="id-ID"/>
+        </w:rPr>
+        <w:t xml:space="preserve"> yang </w:t>
+      </w:r>
+      <w:proofErr w:type="spellStart"/>
+      <w:r>
+        <w:rPr>
+          <w:lang w:val="id-ID"/>
+        </w:rPr>
+        <w:t>memeiliki</w:t>
+      </w:r>
+      <w:proofErr w:type="spellEnd"/>
+      <w:r>
+        <w:rPr>
+          <w:lang w:val="id-ID"/>
+        </w:rPr>
+        <w:t xml:space="preserve"> </w:t>
+      </w:r>
+      <w:proofErr w:type="spellStart"/>
+      <w:r>
+        <w:rPr>
+          <w:lang w:val="id-ID"/>
+        </w:rPr>
+        <w:t>role</w:t>
+      </w:r>
+      <w:proofErr w:type="spellEnd"/>
+      <w:r>
+        <w:rPr>
+          <w:lang w:val="id-ID"/>
+        </w:rPr>
+        <w:t xml:space="preserve"> sebagai </w:t>
+      </w:r>
+      <w:proofErr w:type="spellStart"/>
+      <w:r>
+        <w:rPr>
+          <w:lang w:val="id-ID"/>
+        </w:rPr>
+        <w:t>customer</w:t>
+      </w:r>
+      <w:proofErr w:type="spellEnd"/>
+      <w:r>
+        <w:rPr>
+          <w:lang w:val="id-ID"/>
+        </w:rPr>
+        <w:t xml:space="preserve">, maka Perlu melakukan </w:t>
+      </w:r>
+      <w:r>
+        <w:rPr>
+          <w:lang w:val="id-ID"/>
+        </w:rPr>
+        <w:t>r</w:t>
+      </w:r>
+      <w:r>
+        <w:rPr>
+          <w:lang w:val="id-ID"/>
+        </w:rPr>
+        <w:t xml:space="preserve">egistrasi akun terlebih dahulu, baru kemudian </w:t>
+      </w:r>
+      <w:proofErr w:type="spellStart"/>
+      <w:r>
+        <w:rPr>
+          <w:lang w:val="id-ID"/>
+        </w:rPr>
+        <w:t>user</w:t>
+      </w:r>
+      <w:proofErr w:type="spellEnd"/>
+      <w:r>
+        <w:rPr>
+          <w:lang w:val="id-ID"/>
+        </w:rPr>
+        <w:t xml:space="preserve"> dapat melakukan </w:t>
+      </w:r>
+      <w:proofErr w:type="spellStart"/>
+      <w:r>
+        <w:rPr>
+          <w:lang w:val="id-ID"/>
+        </w:rPr>
+        <w:t>login</w:t>
+      </w:r>
+      <w:proofErr w:type="spellEnd"/>
+      <w:r>
+        <w:rPr>
+          <w:lang w:val="id-ID"/>
+        </w:rPr>
+        <w:t xml:space="preserve"> dengan akun yang telah di daftarkan sebelumnya</w:t>
+      </w:r>
+      <w:r>
+        <w:rPr>
+          <w:lang w:val="id-ID"/>
+        </w:rPr>
+        <w:t>.</w:t>
+      </w:r>
+      <w:r>
+        <w:rPr>
+          <w:lang w:val="id-ID"/>
+        </w:rPr>
+        <w:br/>
+      </w:r>
+      <w:r>
+        <w:rPr>
+          <w:lang w:val="id-ID"/>
+        </w:rPr>
+        <w:br/>
+      </w:r>
+      <w:r>
+        <w:rPr>
+          <w:lang w:val="id-ID"/>
+        </w:rPr>
+        <w:br/>
+      </w:r>
+      <w:r>
+        <w:rPr>
+          <w:lang w:val="id-ID"/>
+        </w:rPr>
+        <w:br/>
+      </w:r>
+      <w:r>
+        <w:rPr>
+          <w:lang w:val="id-ID"/>
+        </w:rPr>
+        <w:br/>
+      </w:r>
+      <w:r>
+        <w:rPr>
+          <w:noProof/>
+          <w:lang w:val="id-ID"/>
+        </w:rPr>
+        <w:lastRenderedPageBreak/>
+        <w:drawing>
+          <wp:inline distT="0" distB="0" distL="0" distR="0" wp14:anchorId="2C50001E" wp14:editId="14214748">
+            <wp:extent cx="2362321" cy="1638384"/>
+            <wp:effectExtent l="0" t="0" r="0" b="0"/>
+            <wp:docPr id="166382460" name="Gambar 16"/>
+            <wp:cNvGraphicFramePr>
+              <a:graphicFrameLocks xmlns:a="http://schemas.openxmlformats.org/drawingml/2006/main" noChangeAspect="1"/>
+            </wp:cNvGraphicFramePr>
+            <a:graphic xmlns:a="http://schemas.openxmlformats.org/drawingml/2006/main">
+              <a:graphicData uri="http://schemas.openxmlformats.org/drawingml/2006/picture">
+                <pic:pic xmlns:pic="http://schemas.openxmlformats.org/drawingml/2006/picture">
+                  <pic:nvPicPr>
+                    <pic:cNvPr id="166382460" name="Gambar 166382460"/>
+                    <pic:cNvPicPr/>
+                  </pic:nvPicPr>
+                  <pic:blipFill>
+                    <a:blip r:embed="rId12">
+                      <a:extLst>
+                        <a:ext uri="{28A0092B-C50C-407E-A947-70E740481C1C}">
+                          <a14:useLocalDpi xmlns:a14="http://schemas.microsoft.com/office/drawing/2010/main" val="0"/>
+                        </a:ext>
+                      </a:extLst>
+                    </a:blip>
+                    <a:stretch>
+                      <a:fillRect/>
+                    </a:stretch>
+                  </pic:blipFill>
+                  <pic:spPr>
+                    <a:xfrm>
+                      <a:off x="0" y="0"/>
+                      <a:ext cx="2362321" cy="1638384"/>
+                    </a:xfrm>
+                    <a:prstGeom prst="rect">
+                      <a:avLst/>
+                    </a:prstGeom>
+                  </pic:spPr>
+                </pic:pic>
+              </a:graphicData>
+            </a:graphic>
+          </wp:inline>
+        </w:drawing>
+      </w:r>
+      <w:r>
+        <w:rPr>
+          <w:lang w:val="id-ID"/>
+        </w:rPr>
+        <w:br/>
+      </w:r>
+      <w:r>
+        <w:rPr>
+          <w:lang w:val="id-ID"/>
+        </w:rPr>
+        <w:t xml:space="preserve">Bagi </w:t>
+      </w:r>
+      <w:proofErr w:type="spellStart"/>
+      <w:r>
+        <w:rPr>
+          <w:lang w:val="id-ID"/>
+        </w:rPr>
+        <w:t>customer</w:t>
+      </w:r>
+      <w:proofErr w:type="spellEnd"/>
+      <w:r>
+        <w:rPr>
+          <w:lang w:val="id-ID"/>
+        </w:rPr>
+        <w:t xml:space="preserve"> yang telah melakukan registrasi dan telah berhasil  melakukan </w:t>
+      </w:r>
+      <w:proofErr w:type="spellStart"/>
+      <w:r>
+        <w:rPr>
+          <w:lang w:val="id-ID"/>
+        </w:rPr>
+        <w:t>login</w:t>
+      </w:r>
+      <w:proofErr w:type="spellEnd"/>
+      <w:r>
+        <w:rPr>
+          <w:lang w:val="id-ID"/>
+        </w:rPr>
+        <w:t xml:space="preserve"> maka </w:t>
+      </w:r>
+      <w:proofErr w:type="spellStart"/>
+      <w:r>
+        <w:rPr>
+          <w:lang w:val="id-ID"/>
+        </w:rPr>
+        <w:t>customer</w:t>
+      </w:r>
+      <w:proofErr w:type="spellEnd"/>
+      <w:r>
+        <w:rPr>
+          <w:lang w:val="id-ID"/>
+        </w:rPr>
+        <w:t xml:space="preserve"> bisa melakukan </w:t>
+      </w:r>
+      <w:r>
+        <w:rPr>
+          <w:lang w:val="id-ID"/>
+        </w:rPr>
+        <w:t>t</w:t>
+      </w:r>
+      <w:r>
+        <w:rPr>
+          <w:lang w:val="id-ID"/>
+        </w:rPr>
+        <w:t xml:space="preserve">ransaksi dengan menambahkan barang di menu pilihan keranjang dan bisa melakukan konfirmasi pada menu pembayaran. Jika </w:t>
+      </w:r>
+      <w:proofErr w:type="spellStart"/>
+      <w:r>
+        <w:rPr>
+          <w:lang w:val="id-ID"/>
+        </w:rPr>
+        <w:t>customer</w:t>
+      </w:r>
+      <w:proofErr w:type="spellEnd"/>
+      <w:r>
+        <w:rPr>
+          <w:lang w:val="id-ID"/>
+        </w:rPr>
+        <w:t xml:space="preserve"> sudah pernah melakukan pembayaran, maka </w:t>
+      </w:r>
+      <w:proofErr w:type="spellStart"/>
+      <w:r>
+        <w:rPr>
+          <w:lang w:val="id-ID"/>
+        </w:rPr>
+        <w:t>history</w:t>
+      </w:r>
+      <w:proofErr w:type="spellEnd"/>
+      <w:r>
+        <w:rPr>
+          <w:lang w:val="id-ID"/>
+        </w:rPr>
+        <w:t xml:space="preserve"> pembelian </w:t>
+      </w:r>
+      <w:proofErr w:type="spellStart"/>
+      <w:r>
+        <w:rPr>
+          <w:lang w:val="id-ID"/>
+        </w:rPr>
+        <w:t>customer</w:t>
+      </w:r>
+      <w:proofErr w:type="spellEnd"/>
+      <w:r>
+        <w:rPr>
+          <w:lang w:val="id-ID"/>
+        </w:rPr>
+        <w:t xml:space="preserve"> akan tercatat, serta </w:t>
+      </w:r>
+      <w:proofErr w:type="spellStart"/>
+      <w:r>
+        <w:rPr>
+          <w:lang w:val="id-ID"/>
+        </w:rPr>
+        <w:t>customer</w:t>
+      </w:r>
+      <w:proofErr w:type="spellEnd"/>
+      <w:r>
+        <w:rPr>
+          <w:lang w:val="id-ID"/>
+        </w:rPr>
+        <w:t xml:space="preserve"> bisa melakukan penggantian </w:t>
+      </w:r>
+      <w:proofErr w:type="spellStart"/>
+      <w:r>
+        <w:rPr>
+          <w:lang w:val="id-ID"/>
+        </w:rPr>
+        <w:t>password</w:t>
+      </w:r>
+      <w:proofErr w:type="spellEnd"/>
+      <w:r>
+        <w:rPr>
+          <w:lang w:val="id-ID"/>
+        </w:rPr>
+        <w:t xml:space="preserve"> apabila diperlukan</w:t>
+      </w:r>
+      <w:r>
+        <w:rPr>
+          <w:lang w:val="id-ID"/>
+        </w:rPr>
+        <w:t>.</w:t>
+      </w:r>
+    </w:p>
+    <w:p>
+      <w:pPr>
+        <w:jc w:val="left"/>
+        <w:rPr>
+          <w:lang w:val="id-ID"/>
+        </w:rPr>
+      </w:pPr>
+    </w:p>
+    <w:p>
+      <w:pPr>
+        <w:pStyle w:val="Judul1"/>
+        <w:rPr>
+          <w:lang w:val="id-ID"/>
+        </w:rPr>
+      </w:pPr>
+      <w:r>
+        <w:rPr>
+          <w:lang w:val="id-ID"/>
+        </w:rPr>
+        <w:lastRenderedPageBreak/>
+        <w:t>4</w:t>
+      </w:r>
+      <w:r>
+        <w:rPr>
+          <w:lang w:val="id-ID"/>
+        </w:rPr>
+        <w:t>.</w:t>
+      </w:r>
+      <w:r>
+        <w:rPr>
+          <w:lang w:val="id-ID"/>
+        </w:rPr>
+        <w:t>2.</w:t>
+      </w:r>
+      <w:r>
+        <w:t xml:space="preserve"> </w:t>
+      </w:r>
+      <w:proofErr w:type="spellStart"/>
+      <w:r>
+        <w:rPr>
+          <w:lang w:val="id-ID"/>
+        </w:rPr>
+        <w:t>Class</w:t>
+      </w:r>
+      <w:proofErr w:type="spellEnd"/>
+      <w:r>
+        <w:rPr>
+          <w:lang w:val="id-ID"/>
+        </w:rPr>
+        <w:t xml:space="preserve"> </w:t>
+      </w:r>
+      <w:proofErr w:type="spellStart"/>
+      <w:r>
+        <w:rPr>
+          <w:lang w:val="id-ID"/>
+        </w:rPr>
+        <w:t>Source</w:t>
+      </w:r>
+      <w:proofErr w:type="spellEnd"/>
+      <w:r>
+        <w:rPr>
+          <w:lang w:val="id-ID"/>
+        </w:rPr>
+        <w:t xml:space="preserve"> Code </w:t>
+      </w:r>
+    </w:p>
+    <w:p>
+      <w:pPr>
+        <w:jc w:val="left"/>
+        <w:rPr>
+          <w:noProof/>
+          <w:lang w:val="id-ID"/>
+        </w:rPr>
+      </w:pPr>
+      <w:r>
+        <w:rPr>
+          <w:lang w:val="id-ID"/>
+        </w:rPr>
+        <w:br/>
+      </w:r>
+      <w:r>
+        <w:rPr>
+          <w:noProof/>
+          <w:lang w:val="id-ID"/>
+        </w:rPr>
+        <w:drawing>
+          <wp:inline distT="0" distB="0" distL="0" distR="0" wp14:anchorId="2D1EC348" wp14:editId="103672FB">
+            <wp:extent cx="3784795" cy="5105662"/>
+            <wp:effectExtent l="0" t="0" r="6350" b="0"/>
+            <wp:docPr id="579559953" name="Gambar 17"/>
+            <wp:cNvGraphicFramePr>
+              <a:graphicFrameLocks xmlns:a="http://schemas.openxmlformats.org/drawingml/2006/main" noChangeAspect="1"/>
+            </wp:cNvGraphicFramePr>
+            <a:graphic xmlns:a="http://schemas.openxmlformats.org/drawingml/2006/main">
+              <a:graphicData uri="http://schemas.openxmlformats.org/drawingml/2006/picture">
+                <pic:pic xmlns:pic="http://schemas.openxmlformats.org/drawingml/2006/picture">
+                  <pic:nvPicPr>
+                    <pic:cNvPr id="579559953" name="Gambar 579559953"/>
+                    <pic:cNvPicPr/>
+                  </pic:nvPicPr>
+                  <pic:blipFill>
+                    <a:blip r:embed="rId13">
+                      <a:extLst>
+                        <a:ext uri="{28A0092B-C50C-407E-A947-70E740481C1C}">
+                          <a14:useLocalDpi xmlns:a14="http://schemas.microsoft.com/office/drawing/2010/main" val="0"/>
+                        </a:ext>
+                      </a:extLst>
+                    </a:blip>
+                    <a:stretch>
+                      <a:fillRect/>
+                    </a:stretch>
+                  </pic:blipFill>
+                  <pic:spPr>
+                    <a:xfrm>
+                      <a:off x="0" y="0"/>
+                      <a:ext cx="3784795" cy="5105662"/>
+                    </a:xfrm>
+                    <a:prstGeom prst="rect">
+                      <a:avLst/>
+                    </a:prstGeom>
+                  </pic:spPr>
+                </pic:pic>
+              </a:graphicData>
+            </a:graphic>
+          </wp:inline>
+        </w:drawing>
+      </w:r>
+      <w:r>
+        <w:rPr>
+          <w:lang w:val="id-ID"/>
+        </w:rPr>
+        <w:br/>
+      </w:r>
+      <w:r>
+        <w:rPr>
+          <w:noProof/>
+          <w:lang w:val="id-ID"/>
+        </w:rPr>
+        <w:t xml:space="preserve">Kelas User akan digunakan </w:t>
+      </w:r>
+      <w:r>
+        <w:rPr>
+          <w:noProof/>
+          <w:lang w:val="id-ID"/>
+        </w:rPr>
+        <w:t xml:space="preserve">Setelah user melakukan registrasi maka akan langsung masuk ke dalam kelas </w:t>
+      </w:r>
+      <w:r>
+        <w:rPr>
+          <w:noProof/>
+          <w:lang w:val="id-ID"/>
+        </w:rPr>
+        <w:t>U</w:t>
+      </w:r>
+      <w:r>
+        <w:rPr>
+          <w:noProof/>
+          <w:lang w:val="id-ID"/>
+        </w:rPr>
+        <w:t>ser</w:t>
+      </w:r>
+      <w:r>
+        <w:rPr>
+          <w:noProof/>
+          <w:lang w:val="id-ID"/>
+        </w:rPr>
+        <w:t xml:space="preserve"> dan</w:t>
+      </w:r>
+      <w:r>
+        <w:rPr>
+          <w:noProof/>
+          <w:lang w:val="id-ID"/>
+        </w:rPr>
+        <w:t xml:space="preserve"> ketika customer memilih ganti passwword maka customer akan menggunakan kelas User untuk mengakses setter</w:t>
+      </w:r>
+      <w:r>
+        <w:rPr>
+          <w:noProof/>
+          <w:lang w:val="id-ID"/>
+        </w:rPr>
+        <w:br/>
+      </w:r>
+    </w:p>
+    <w:p>
+      <w:pPr>
+        <w:jc w:val="left"/>
+        <w:rPr>
+          <w:noProof/>
+          <w:lang w:val="id-ID"/>
+        </w:rPr>
+      </w:pPr>
+      <w:r>
+        <w:rPr>
+          <w:noProof/>
+          <w:lang w:val="id-ID"/>
+        </w:rPr>
+        <w:lastRenderedPageBreak/>
+        <w:drawing>
+          <wp:inline distT="0" distB="0" distL="0" distR="0" wp14:anchorId="222F6CEA" wp14:editId="462A5125">
+            <wp:extent cx="4381725" cy="5734345"/>
+            <wp:effectExtent l="0" t="0" r="0" b="0"/>
+            <wp:docPr id="1007922249" name="Gambar 18"/>
+            <wp:cNvGraphicFramePr>
+              <a:graphicFrameLocks xmlns:a="http://schemas.openxmlformats.org/drawingml/2006/main" noChangeAspect="1"/>
+            </wp:cNvGraphicFramePr>
+            <a:graphic xmlns:a="http://schemas.openxmlformats.org/drawingml/2006/main">
+              <a:graphicData uri="http://schemas.openxmlformats.org/drawingml/2006/picture">
+                <pic:pic xmlns:pic="http://schemas.openxmlformats.org/drawingml/2006/picture">
+                  <pic:nvPicPr>
+                    <pic:cNvPr id="1007922249" name="Gambar 1007922249"/>
+                    <pic:cNvPicPr/>
+                  </pic:nvPicPr>
+                  <pic:blipFill>
+                    <a:blip r:embed="rId14">
+                      <a:extLst>
+                        <a:ext uri="{28A0092B-C50C-407E-A947-70E740481C1C}">
+                          <a14:useLocalDpi xmlns:a14="http://schemas.microsoft.com/office/drawing/2010/main" val="0"/>
+                        </a:ext>
+                      </a:extLst>
+                    </a:blip>
+                    <a:stretch>
+                      <a:fillRect/>
+                    </a:stretch>
+                  </pic:blipFill>
+                  <pic:spPr>
+                    <a:xfrm>
+                      <a:off x="0" y="0"/>
+                      <a:ext cx="4381725" cy="5734345"/>
+                    </a:xfrm>
+                    <a:prstGeom prst="rect">
+                      <a:avLst/>
+                    </a:prstGeom>
+                  </pic:spPr>
+                </pic:pic>
+              </a:graphicData>
+            </a:graphic>
+          </wp:inline>
+        </w:drawing>
+      </w:r>
+    </w:p>
+    <w:p>
+      <w:pPr>
+        <w:rPr>
+          <w:lang w:val="id-ID"/>
+        </w:rPr>
+      </w:pPr>
+      <w:r>
+        <w:rPr>
+          <w:lang w:val="id-ID"/>
+        </w:rPr>
+        <w:t xml:space="preserve">Kelas Item akan digunakan </w:t>
+      </w:r>
+      <w:r>
+        <w:rPr>
+          <w:lang w:val="id-ID"/>
+        </w:rPr>
+        <w:t xml:space="preserve">ketika admin memilih menu tambah </w:t>
+      </w:r>
+      <w:proofErr w:type="spellStart"/>
+      <w:r>
+        <w:rPr>
+          <w:lang w:val="id-ID"/>
+        </w:rPr>
+        <w:t>stock</w:t>
+      </w:r>
+      <w:proofErr w:type="spellEnd"/>
+      <w:r>
+        <w:rPr>
+          <w:lang w:val="id-ID"/>
+        </w:rPr>
+        <w:t xml:space="preserve">, tambah barang, kurang </w:t>
+      </w:r>
+      <w:proofErr w:type="spellStart"/>
+      <w:r>
+        <w:rPr>
+          <w:lang w:val="id-ID"/>
+        </w:rPr>
+        <w:t>stock</w:t>
+      </w:r>
+      <w:proofErr w:type="spellEnd"/>
+      <w:r>
+        <w:rPr>
+          <w:lang w:val="id-ID"/>
+        </w:rPr>
+        <w:t xml:space="preserve">, </w:t>
+      </w:r>
+      <w:proofErr w:type="spellStart"/>
+      <w:r>
+        <w:rPr>
+          <w:lang w:val="id-ID"/>
+        </w:rPr>
+        <w:t>view</w:t>
+      </w:r>
+      <w:proofErr w:type="spellEnd"/>
+      <w:r>
+        <w:rPr>
+          <w:lang w:val="id-ID"/>
+        </w:rPr>
+        <w:t xml:space="preserve"> </w:t>
+      </w:r>
+      <w:proofErr w:type="spellStart"/>
+      <w:r>
+        <w:rPr>
+          <w:lang w:val="id-ID"/>
+        </w:rPr>
+        <w:t>stock</w:t>
+      </w:r>
+      <w:proofErr w:type="spellEnd"/>
+      <w:r>
+        <w:rPr>
+          <w:lang w:val="id-ID"/>
+        </w:rPr>
+        <w:t>. Maka admin akan menggunakan kelas Item sebagai akses berjalannya fitur</w:t>
+      </w:r>
+    </w:p>
+    <w:p>
+      <w:pPr>
+        <w:jc w:val="left"/>
+        <w:rPr>
+          <w:lang w:val="id-ID"/>
+        </w:rPr>
+      </w:pPr>
+      <w:r>
+        <w:rPr>
+          <w:noProof/>
+          <w:lang w:val="id-ID"/>
+        </w:rPr>
+        <w:lastRenderedPageBreak/>
+        <w:drawing>
+          <wp:inline distT="0" distB="0" distL="0" distR="0" wp14:anchorId="3F679993" wp14:editId="504A4052">
+            <wp:extent cx="4394426" cy="5372376"/>
+            <wp:effectExtent l="0" t="0" r="6350" b="0"/>
+            <wp:docPr id="1371448278" name="Gambar 19"/>
+            <wp:cNvGraphicFramePr>
+              <a:graphicFrameLocks xmlns:a="http://schemas.openxmlformats.org/drawingml/2006/main" noChangeAspect="1"/>
+            </wp:cNvGraphicFramePr>
+            <a:graphic xmlns:a="http://schemas.openxmlformats.org/drawingml/2006/main">
+              <a:graphicData uri="http://schemas.openxmlformats.org/drawingml/2006/picture">
+                <pic:pic xmlns:pic="http://schemas.openxmlformats.org/drawingml/2006/picture">
+                  <pic:nvPicPr>
+                    <pic:cNvPr id="1371448278" name="Gambar 1371448278"/>
+                    <pic:cNvPicPr/>
+                  </pic:nvPicPr>
+                  <pic:blipFill>
+                    <a:blip r:embed="rId15">
+                      <a:extLst>
+                        <a:ext uri="{28A0092B-C50C-407E-A947-70E740481C1C}">
+                          <a14:useLocalDpi xmlns:a14="http://schemas.microsoft.com/office/drawing/2010/main" val="0"/>
+                        </a:ext>
+                      </a:extLst>
+                    </a:blip>
+                    <a:stretch>
+                      <a:fillRect/>
+                    </a:stretch>
+                  </pic:blipFill>
+                  <pic:spPr>
+                    <a:xfrm>
+                      <a:off x="0" y="0"/>
+                      <a:ext cx="4394426" cy="5372376"/>
+                    </a:xfrm>
+                    <a:prstGeom prst="rect">
+                      <a:avLst/>
+                    </a:prstGeom>
+                  </pic:spPr>
+                </pic:pic>
+              </a:graphicData>
+            </a:graphic>
+          </wp:inline>
+        </w:drawing>
+      </w:r>
+      <w:r>
+        <w:rPr>
+          <w:lang w:val="id-ID"/>
+        </w:rPr>
+        <w:br/>
+      </w:r>
+      <w:r>
+        <w:rPr>
+          <w:lang w:val="id-ID"/>
+        </w:rPr>
+        <w:t xml:space="preserve">Kelas Pembayaran akan digunakan ketika </w:t>
+      </w:r>
+      <w:r>
+        <w:rPr>
+          <w:lang w:val="id-ID"/>
+        </w:rPr>
+        <w:t xml:space="preserve">admin memilih menu </w:t>
+      </w:r>
+      <w:proofErr w:type="spellStart"/>
+      <w:r>
+        <w:rPr>
+          <w:lang w:val="id-ID"/>
+        </w:rPr>
+        <w:t>report</w:t>
+      </w:r>
+      <w:proofErr w:type="spellEnd"/>
+      <w:r>
+        <w:rPr>
+          <w:lang w:val="id-ID"/>
+        </w:rPr>
+        <w:t xml:space="preserve"> penjualan. Maka admin akan menggunakan kelas Pembayaran sebagai akses berjalannya fitur</w:t>
+      </w:r>
+      <w:r>
+        <w:rPr>
+          <w:lang w:val="id-ID"/>
+        </w:rPr>
+        <w:t xml:space="preserve"> dan</w:t>
+      </w:r>
+      <w:r>
+        <w:rPr>
+          <w:lang w:val="id-ID"/>
+        </w:rPr>
+        <w:t xml:space="preserve"> ketika </w:t>
+      </w:r>
+      <w:proofErr w:type="spellStart"/>
+      <w:r>
+        <w:rPr>
+          <w:lang w:val="id-ID"/>
+        </w:rPr>
+        <w:t>customer</w:t>
+      </w:r>
+      <w:proofErr w:type="spellEnd"/>
+      <w:r>
+        <w:rPr>
+          <w:lang w:val="id-ID"/>
+        </w:rPr>
+        <w:t xml:space="preserve"> memilih menu keranjang, pembayar</w:t>
+      </w:r>
+      <w:r>
+        <w:rPr>
+          <w:lang w:val="id-ID"/>
+        </w:rPr>
+        <w:t>a</w:t>
+      </w:r>
+      <w:r>
+        <w:rPr>
+          <w:lang w:val="id-ID"/>
+        </w:rPr>
+        <w:t xml:space="preserve">n, dan </w:t>
+      </w:r>
+      <w:proofErr w:type="spellStart"/>
+      <w:r>
+        <w:rPr>
+          <w:lang w:val="id-ID"/>
+        </w:rPr>
+        <w:t>history</w:t>
+      </w:r>
+      <w:proofErr w:type="spellEnd"/>
+      <w:r>
+        <w:rPr>
+          <w:lang w:val="id-ID"/>
+        </w:rPr>
+        <w:t xml:space="preserve"> </w:t>
+      </w:r>
+      <w:r>
+        <w:rPr>
+          <w:lang w:val="id-ID"/>
+        </w:rPr>
+        <w:t>pembayaran</w:t>
+      </w:r>
+      <w:r>
+        <w:rPr>
+          <w:lang w:val="id-ID"/>
+        </w:rPr>
+        <w:t>, m</w:t>
+      </w:r>
+      <w:r>
+        <w:rPr>
+          <w:lang w:val="id-ID"/>
+        </w:rPr>
+        <w:t xml:space="preserve">aka </w:t>
+      </w:r>
+      <w:proofErr w:type="spellStart"/>
+      <w:r>
+        <w:rPr>
+          <w:lang w:val="id-ID"/>
+        </w:rPr>
+        <w:t>customer</w:t>
+      </w:r>
+      <w:proofErr w:type="spellEnd"/>
+      <w:r>
+        <w:rPr>
+          <w:lang w:val="id-ID"/>
+        </w:rPr>
+        <w:t xml:space="preserve"> akan menggunakan kelas Pembayaran sebagai akses berjalannya fitur</w:t>
+      </w:r>
+      <w:r>
+        <w:rPr>
+          <w:lang w:val="id-ID"/>
+        </w:rPr>
+        <w:t xml:space="preserve"> </w:t>
+      </w:r>
+      <w:r>
+        <w:rPr>
+          <w:lang w:val="id-ID"/>
+        </w:rPr>
+        <w:br/>
       </w:r>
     </w:p>
     <w:sectPr>
@@ -1353,6 +4776,291 @@
     </w:sectPr>
   </w:body>
 </w:document>
+</file>
+
+<file path=word/endnotes.xml><?xml version="1.0" encoding="utf-8"?>
+<w:endnotes xmlns:wpc="http://schemas.microsoft.com/office/word/2010/wordprocessingCanvas" xmlns:cx="http://schemas.microsoft.com/office/drawing/2014/chartex" xmlns:cx1="http://schemas.microsoft.com/office/drawing/2015/9/8/chartex" xmlns:cx2="http://schemas.microsoft.com/office/drawing/2015/10/21/chartex" xmlns:cx3="http://schemas.microsoft.com/office/drawing/2016/5/9/chartex" xmlns:cx4="http://schemas.microsoft.com/office/drawing/2016/5/10/chartex" xmlns:cx5="http://schemas.microsoft.com/office/drawing/2016/5/11/chartex" xmlns:cx6="http://schemas.microsoft.com/office/drawing/2016/5/12/chartex" xmlns:cx7="http://schemas.microsoft.com/office/drawing/2016/5/13/chartex" xmlns:cx8="http://schemas.microsoft.com/office/drawing/2016/5/14/chartex" xmlns:mc="http://schemas.openxmlformats.org/markup-compatibility/2006" xmlns:aink="http://schemas.microsoft.com/office/drawing/2016/ink" xmlns:am3d="http://schemas.microsoft.com/office/drawing/2017/model3d" xmlns:o="urn:schemas-microsoft-com:office:office" xmlns:oel="http://schemas.microsoft.com/office/2019/extlst" xmlns:r="http://schemas.openxmlformats.org/officeDocument/2006/relationships" xmlns:m="http://schemas.openxmlformats.org/officeDocument/2006/math" xmlns:v="urn:schemas-microsoft-com:vml" xmlns:wp14="http://schemas.microsoft.com/office/word/2010/wordprocessingDrawing" xmlns:wp="http://schemas.openxmlformats.org/drawingml/2006/wordprocessingDrawing" xmlns:w10="urn:schemas-microsoft-com:office:word" xmlns:w="http://schemas.openxmlformats.org/wordprocessingml/2006/main" xmlns:w14="http://schemas.microsoft.com/office/word/2010/wordml" xmlns:w15="http://schemas.microsoft.com/office/word/2012/wordml" xmlns:w16cex="http://schemas.microsoft.com/office/word/2018/wordml/cex" xmlns:w16cid="http://schemas.microsoft.com/office/word/2016/wordml/cid" xmlns:w16="http://schemas.microsoft.com/office/word/2018/wordml" xmlns:w16sdtdh="http://schemas.microsoft.com/office/word/2020/wordml/sdtdatahash" xmlns:w16se="http://schemas.microsoft.com/office/word/2015/wordml/symex" xmlns:wpg="http://schemas.microsoft.com/office/word/2010/wordprocessingGroup" xmlns:wpi="http://schemas.microsoft.com/office/word/2010/wordprocessingInk" xmlns:wne="http://schemas.microsoft.com/office/word/2006/wordml" xmlns:wps="http://schemas.microsoft.com/office/word/2010/wordprocessingShape" mc:Ignorable="w14 w15 w16se w16cid w16 w16cex w16sdtdh wp14">
+  <w:endnote w:type="separator" w:id="-1">
+    <w:p>
+      <w:pPr>
+        <w:spacing w:after="0" w:line="240" w:lineRule="auto"/>
+      </w:pPr>
+      <w:r>
+        <w:separator/>
+      </w:r>
+    </w:p>
+  </w:endnote>
+  <w:endnote w:type="continuationSeparator" w:id="0">
+    <w:p>
+      <w:pPr>
+        <w:spacing w:after="0" w:line="240" w:lineRule="auto"/>
+      </w:pPr>
+      <w:r>
+        <w:continuationSeparator/>
+      </w:r>
+    </w:p>
+  </w:endnote>
+</w:endnotes>
+</file>
+
+<file path=word/footnotes.xml><?xml version="1.0" encoding="utf-8"?>
+<w:footnotes xmlns:wpc="http://schemas.microsoft.com/office/word/2010/wordprocessingCanvas" xmlns:cx="http://schemas.microsoft.com/office/drawing/2014/chartex" xmlns:cx1="http://schemas.microsoft.com/office/drawing/2015/9/8/chartex" xmlns:cx2="http://schemas.microsoft.com/office/drawing/2015/10/21/chartex" xmlns:cx3="http://schemas.microsoft.com/office/drawing/2016/5/9/chartex" xmlns:cx4="http://schemas.microsoft.com/office/drawing/2016/5/10/chartex" xmlns:cx5="http://schemas.microsoft.com/office/drawing/2016/5/11/chartex" xmlns:cx6="http://schemas.microsoft.com/office/drawing/2016/5/12/chartex" xmlns:cx7="http://schemas.microsoft.com/office/drawing/2016/5/13/chartex" xmlns:cx8="http://schemas.microsoft.com/office/drawing/2016/5/14/chartex" xmlns:mc="http://schemas.openxmlformats.org/markup-compatibility/2006" xmlns:aink="http://schemas.microsoft.com/office/drawing/2016/ink" xmlns:am3d="http://schemas.microsoft.com/office/drawing/2017/model3d" xmlns:o="urn:schemas-microsoft-com:office:office" xmlns:oel="http://schemas.microsoft.com/office/2019/extlst" xmlns:r="http://schemas.openxmlformats.org/officeDocument/2006/relationships" xmlns:m="http://schemas.openxmlformats.org/officeDocument/2006/math" xmlns:v="urn:schemas-microsoft-com:vml" xmlns:wp14="http://schemas.microsoft.com/office/word/2010/wordprocessingDrawing" xmlns:wp="http://schemas.openxmlformats.org/drawingml/2006/wordprocessingDrawing" xmlns:w10="urn:schemas-microsoft-com:office:word" xmlns:w="http://schemas.openxmlformats.org/wordprocessingml/2006/main" xmlns:w14="http://schemas.microsoft.com/office/word/2010/wordml" xmlns:w15="http://schemas.microsoft.com/office/word/2012/wordml" xmlns:w16cex="http://schemas.microsoft.com/office/word/2018/wordml/cex" xmlns:w16cid="http://schemas.microsoft.com/office/word/2016/wordml/cid" xmlns:w16="http://schemas.microsoft.com/office/word/2018/wordml" xmlns:w16sdtdh="http://schemas.microsoft.com/office/word/2020/wordml/sdtdatahash" xmlns:w16se="http://schemas.microsoft.com/office/word/2015/wordml/symex" xmlns:wpg="http://schemas.microsoft.com/office/word/2010/wordprocessingGroup" xmlns:wpi="http://schemas.microsoft.com/office/word/2010/wordprocessingInk" xmlns:wne="http://schemas.microsoft.com/office/word/2006/wordml" xmlns:wps="http://schemas.microsoft.com/office/word/2010/wordprocessingShape" mc:Ignorable="w14 w15 w16se w16cid w16 w16cex w16sdtdh wp14">
+  <w:footnote w:type="separator" w:id="-1">
+    <w:p>
+      <w:pPr>
+        <w:spacing w:after="0" w:line="240" w:lineRule="auto"/>
+      </w:pPr>
+      <w:r>
+        <w:separator/>
+      </w:r>
+    </w:p>
+  </w:footnote>
+  <w:footnote w:type="continuationSeparator" w:id="0">
+    <w:p>
+      <w:pPr>
+        <w:spacing w:after="0" w:line="240" w:lineRule="auto"/>
+      </w:pPr>
+      <w:r>
+        <w:continuationSeparator/>
+      </w:r>
+    </w:p>
+  </w:footnote>
+</w:footnotes>
+</file>
+
+<file path=word/numbering.xml><?xml version="1.0" encoding="utf-8"?>
+<w:numbering xmlns:wpc="http://schemas.microsoft.com/office/word/2010/wordprocessingCanvas" xmlns:cx="http://schemas.microsoft.com/office/drawing/2014/chartex" xmlns:cx1="http://schemas.microsoft.com/office/drawing/2015/9/8/chartex" xmlns:cx2="http://schemas.microsoft.com/office/drawing/2015/10/21/chartex" xmlns:cx3="http://schemas.microsoft.com/office/drawing/2016/5/9/chartex" xmlns:cx4="http://schemas.microsoft.com/office/drawing/2016/5/10/chartex" xmlns:cx5="http://schemas.microsoft.com/office/drawing/2016/5/11/chartex" xmlns:cx6="http://schemas.microsoft.com/office/drawing/2016/5/12/chartex" xmlns:cx7="http://schemas.microsoft.com/office/drawing/2016/5/13/chartex" xmlns:cx8="http://schemas.microsoft.com/office/drawing/2016/5/14/chartex" xmlns:mc="http://schemas.openxmlformats.org/markup-compatibility/2006" xmlns:aink="http://schemas.microsoft.com/office/drawing/2016/ink" xmlns:am3d="http://schemas.microsoft.com/office/drawing/2017/model3d" xmlns:o="urn:schemas-microsoft-com:office:office" xmlns:oel="http://schemas.microsoft.com/office/2019/extlst" xmlns:r="http://schemas.openxmlformats.org/officeDocument/2006/relationships" xmlns:m="http://schemas.openxmlformats.org/officeDocument/2006/math" xmlns:v="urn:schemas-microsoft-com:vml" xmlns:wp14="http://schemas.microsoft.com/office/word/2010/wordprocessingDrawing" xmlns:wp="http://schemas.openxmlformats.org/drawingml/2006/wordprocessingDrawing" xmlns:w10="urn:schemas-microsoft-com:office:word" xmlns:w="http://schemas.openxmlformats.org/wordprocessingml/2006/main" xmlns:w14="http://schemas.microsoft.com/office/word/2010/wordml" xmlns:w15="http://schemas.microsoft.com/office/word/2012/wordml" xmlns:w16cex="http://schemas.microsoft.com/office/word/2018/wordml/cex" xmlns:w16cid="http://schemas.microsoft.com/office/word/2016/wordml/cid" xmlns:w16="http://schemas.microsoft.com/office/word/2018/wordml" xmlns:w16sdtdh="http://schemas.microsoft.com/office/word/2020/wordml/sdtdatahash" xmlns:w16se="http://schemas.microsoft.com/office/word/2015/wordml/symex" xmlns:wpg="http://schemas.microsoft.com/office/word/2010/wordprocessingGroup" xmlns:wpi="http://schemas.microsoft.com/office/word/2010/wordprocessingInk" xmlns:wne="http://schemas.microsoft.com/office/word/2006/wordml" xmlns:wps="http://schemas.microsoft.com/office/word/2010/wordprocessingShape" mc:Ignorable="w14 w15 w16se w16cid w16 w16cex w16sdtdh wp14">
+  <w:abstractNum w:abstractNumId="0" w15:restartNumberingAfterBreak="0">
+    <w:nsid w:val="07685BFD"/>
+    <w:multiLevelType w:val="hybridMultilevel"/>
+    <w:tmpl w:val="A7F84176"/>
+    <w:lvl w:ilvl="0" w:tplc="52C492FE">
+      <w:numFmt w:val="bullet"/>
+      <w:lvlText w:val="-"/>
+      <w:lvlJc w:val="left"/>
+      <w:pPr>
+        <w:ind w:left="720" w:hanging="360"/>
+      </w:pPr>
+      <w:rPr>
+        <w:rFonts w:ascii="Times New Roman" w:eastAsia="Times New Roman" w:hAnsi="Times New Roman" w:cs="Times New Roman" w:hint="default"/>
+      </w:rPr>
+    </w:lvl>
+    <w:lvl w:ilvl="1" w:tplc="04210003" w:tentative="1">
+      <w:start w:val="1"/>
+      <w:numFmt w:val="bullet"/>
+      <w:lvlText w:val="o"/>
+      <w:lvlJc w:val="left"/>
+      <w:pPr>
+        <w:ind w:left="1440" w:hanging="360"/>
+      </w:pPr>
+      <w:rPr>
+        <w:rFonts w:ascii="Courier New" w:hAnsi="Courier New" w:cs="Courier New" w:hint="default"/>
+      </w:rPr>
+    </w:lvl>
+    <w:lvl w:ilvl="2" w:tplc="04210005" w:tentative="1">
+      <w:start w:val="1"/>
+      <w:numFmt w:val="bullet"/>
+      <w:lvlText w:val=""/>
+      <w:lvlJc w:val="left"/>
+      <w:pPr>
+        <w:ind w:left="2160" w:hanging="360"/>
+      </w:pPr>
+      <w:rPr>
+        <w:rFonts w:ascii="Wingdings" w:hAnsi="Wingdings" w:hint="default"/>
+      </w:rPr>
+    </w:lvl>
+    <w:lvl w:ilvl="3" w:tplc="04210001" w:tentative="1">
+      <w:start w:val="1"/>
+      <w:numFmt w:val="bullet"/>
+      <w:lvlText w:val=""/>
+      <w:lvlJc w:val="left"/>
+      <w:pPr>
+        <w:ind w:left="2880" w:hanging="360"/>
+      </w:pPr>
+      <w:rPr>
+        <w:rFonts w:ascii="Symbol" w:hAnsi="Symbol" w:hint="default"/>
+      </w:rPr>
+    </w:lvl>
+    <w:lvl w:ilvl="4" w:tplc="04210003" w:tentative="1">
+      <w:start w:val="1"/>
+      <w:numFmt w:val="bullet"/>
+      <w:lvlText w:val="o"/>
+      <w:lvlJc w:val="left"/>
+      <w:pPr>
+        <w:ind w:left="3600" w:hanging="360"/>
+      </w:pPr>
+      <w:rPr>
+        <w:rFonts w:ascii="Courier New" w:hAnsi="Courier New" w:cs="Courier New" w:hint="default"/>
+      </w:rPr>
+    </w:lvl>
+    <w:lvl w:ilvl="5" w:tplc="04210005" w:tentative="1">
+      <w:start w:val="1"/>
+      <w:numFmt w:val="bullet"/>
+      <w:lvlText w:val=""/>
+      <w:lvlJc w:val="left"/>
+      <w:pPr>
+        <w:ind w:left="4320" w:hanging="360"/>
+      </w:pPr>
+      <w:rPr>
+        <w:rFonts w:ascii="Wingdings" w:hAnsi="Wingdings" w:hint="default"/>
+      </w:rPr>
+    </w:lvl>
+    <w:lvl w:ilvl="6" w:tplc="04210001" w:tentative="1">
+      <w:start w:val="1"/>
+      <w:numFmt w:val="bullet"/>
+      <w:lvlText w:val=""/>
+      <w:lvlJc w:val="left"/>
+      <w:pPr>
+        <w:ind w:left="5040" w:hanging="360"/>
+      </w:pPr>
+      <w:rPr>
+        <w:rFonts w:ascii="Symbol" w:hAnsi="Symbol" w:hint="default"/>
+      </w:rPr>
+    </w:lvl>
+    <w:lvl w:ilvl="7" w:tplc="04210003" w:tentative="1">
+      <w:start w:val="1"/>
+      <w:numFmt w:val="bullet"/>
+      <w:lvlText w:val="o"/>
+      <w:lvlJc w:val="left"/>
+      <w:pPr>
+        <w:ind w:left="5760" w:hanging="360"/>
+      </w:pPr>
+      <w:rPr>
+        <w:rFonts w:ascii="Courier New" w:hAnsi="Courier New" w:cs="Courier New" w:hint="default"/>
+      </w:rPr>
+    </w:lvl>
+    <w:lvl w:ilvl="8" w:tplc="04210005" w:tentative="1">
+      <w:start w:val="1"/>
+      <w:numFmt w:val="bullet"/>
+      <w:lvlText w:val=""/>
+      <w:lvlJc w:val="left"/>
+      <w:pPr>
+        <w:ind w:left="6480" w:hanging="360"/>
+      </w:pPr>
+      <w:rPr>
+        <w:rFonts w:ascii="Wingdings" w:hAnsi="Wingdings" w:hint="default"/>
+      </w:rPr>
+    </w:lvl>
+  </w:abstractNum>
+  <w:abstractNum w:abstractNumId="1" w15:restartNumberingAfterBreak="0">
+    <w:nsid w:val="5A507323"/>
+    <w:multiLevelType w:val="hybridMultilevel"/>
+    <w:tmpl w:val="46DAA422"/>
+    <w:lvl w:ilvl="0" w:tplc="CC60FEF2">
+      <w:numFmt w:val="bullet"/>
+      <w:lvlText w:val="-"/>
+      <w:lvlJc w:val="left"/>
+      <w:pPr>
+        <w:ind w:left="720" w:hanging="360"/>
+      </w:pPr>
+      <w:rPr>
+        <w:rFonts w:ascii="Times New Roman" w:eastAsia="Times New Roman" w:hAnsi="Times New Roman" w:cs="Times New Roman" w:hint="default"/>
+      </w:rPr>
+    </w:lvl>
+    <w:lvl w:ilvl="1" w:tplc="04210003" w:tentative="1">
+      <w:start w:val="1"/>
+      <w:numFmt w:val="bullet"/>
+      <w:lvlText w:val="o"/>
+      <w:lvlJc w:val="left"/>
+      <w:pPr>
+        <w:ind w:left="1440" w:hanging="360"/>
+      </w:pPr>
+      <w:rPr>
+        <w:rFonts w:ascii="Courier New" w:hAnsi="Courier New" w:cs="Courier New" w:hint="default"/>
+      </w:rPr>
+    </w:lvl>
+    <w:lvl w:ilvl="2" w:tplc="04210005" w:tentative="1">
+      <w:start w:val="1"/>
+      <w:numFmt w:val="bullet"/>
+      <w:lvlText w:val=""/>
+      <w:lvlJc w:val="left"/>
+      <w:pPr>
+        <w:ind w:left="2160" w:hanging="360"/>
+      </w:pPr>
+      <w:rPr>
+        <w:rFonts w:ascii="Wingdings" w:hAnsi="Wingdings" w:hint="default"/>
+      </w:rPr>
+    </w:lvl>
+    <w:lvl w:ilvl="3" w:tplc="04210001" w:tentative="1">
+      <w:start w:val="1"/>
+      <w:numFmt w:val="bullet"/>
+      <w:lvlText w:val=""/>
+      <w:lvlJc w:val="left"/>
+      <w:pPr>
+        <w:ind w:left="2880" w:hanging="360"/>
+      </w:pPr>
+      <w:rPr>
+        <w:rFonts w:ascii="Symbol" w:hAnsi="Symbol" w:hint="default"/>
+      </w:rPr>
+    </w:lvl>
+    <w:lvl w:ilvl="4" w:tplc="04210003" w:tentative="1">
+      <w:start w:val="1"/>
+      <w:numFmt w:val="bullet"/>
+      <w:lvlText w:val="o"/>
+      <w:lvlJc w:val="left"/>
+      <w:pPr>
+        <w:ind w:left="3600" w:hanging="360"/>
+      </w:pPr>
+      <w:rPr>
+        <w:rFonts w:ascii="Courier New" w:hAnsi="Courier New" w:cs="Courier New" w:hint="default"/>
+      </w:rPr>
+    </w:lvl>
+    <w:lvl w:ilvl="5" w:tplc="04210005" w:tentative="1">
+      <w:start w:val="1"/>
+      <w:numFmt w:val="bullet"/>
+      <w:lvlText w:val=""/>
+      <w:lvlJc w:val="left"/>
+      <w:pPr>
+        <w:ind w:left="4320" w:hanging="360"/>
+      </w:pPr>
+      <w:rPr>
+        <w:rFonts w:ascii="Wingdings" w:hAnsi="Wingdings" w:hint="default"/>
+      </w:rPr>
+    </w:lvl>
+    <w:lvl w:ilvl="6" w:tplc="04210001" w:tentative="1">
+      <w:start w:val="1"/>
+      <w:numFmt w:val="bullet"/>
+      <w:lvlText w:val=""/>
+      <w:lvlJc w:val="left"/>
+      <w:pPr>
+        <w:ind w:left="5040" w:hanging="360"/>
+      </w:pPr>
+      <w:rPr>
+        <w:rFonts w:ascii="Symbol" w:hAnsi="Symbol" w:hint="default"/>
+      </w:rPr>
+    </w:lvl>
+    <w:lvl w:ilvl="7" w:tplc="04210003" w:tentative="1">
+      <w:start w:val="1"/>
+      <w:numFmt w:val="bullet"/>
+      <w:lvlText w:val="o"/>
+      <w:lvlJc w:val="left"/>
+      <w:pPr>
+        <w:ind w:left="5760" w:hanging="360"/>
+      </w:pPr>
+      <w:rPr>
+        <w:rFonts w:ascii="Courier New" w:hAnsi="Courier New" w:cs="Courier New" w:hint="default"/>
+      </w:rPr>
+    </w:lvl>
+    <w:lvl w:ilvl="8" w:tplc="04210005" w:tentative="1">
+      <w:start w:val="1"/>
+      <w:numFmt w:val="bullet"/>
+      <w:lvlText w:val=""/>
+      <w:lvlJc w:val="left"/>
+      <w:pPr>
+        <w:ind w:left="6480" w:hanging="360"/>
+      </w:pPr>
+      <w:rPr>
+        <w:rFonts w:ascii="Wingdings" w:hAnsi="Wingdings" w:hint="default"/>
+      </w:rPr>
+    </w:lvl>
+  </w:abstractNum>
+  <w:num w:numId="1" w16cid:durableId="585924143">
+    <w:abstractNumId w:val="0"/>
+  </w:num>
+  <w:num w:numId="2" w16cid:durableId="791171503">
+    <w:abstractNumId w:val="1"/>
+  </w:num>
+</w:numbering>
 </file>
 
 <file path=word/styles.xml><?xml version="1.0" encoding="utf-8"?>
@@ -1813,6 +5521,7 @@
   <w:style w:type="character" w:default="1" w:styleId="FontParagrafDefault">
     <w:name w:val="Default Paragraph Font"/>
     <w:uiPriority w:val="1"/>
+    <w:semiHidden/>
     <w:unhideWhenUsed/>
   </w:style>
   <w:style w:type="table" w:default="1" w:styleId="TabelNormal">
@@ -1867,6 +5576,60 @@
       <w:ind w:left="720"/>
       <w:contextualSpacing/>
     </w:pPr>
+  </w:style>
+  <w:style w:type="paragraph" w:styleId="Header">
+    <w:name w:val="header"/>
+    <w:basedOn w:val="Normal"/>
+    <w:link w:val="HeaderKAR"/>
+    <w:uiPriority w:val="99"/>
+    <w:unhideWhenUsed/>
+    <w:rsid w:val="00260D7D"/>
+    <w:pPr>
+      <w:tabs>
+        <w:tab w:val="center" w:pos="4513"/>
+        <w:tab w:val="right" w:pos="9026"/>
+      </w:tabs>
+      <w:spacing w:after="0" w:line="240" w:lineRule="auto"/>
+    </w:pPr>
+  </w:style>
+  <w:style w:type="character" w:customStyle="1" w:styleId="HeaderKAR">
+    <w:name w:val="Header KAR"/>
+    <w:basedOn w:val="FontParagrafDefault"/>
+    <w:link w:val="Header"/>
+    <w:uiPriority w:val="99"/>
+    <w:rsid w:val="00260D7D"/>
+    <w:rPr>
+      <w:rFonts w:ascii="Times New Roman" w:eastAsia="Times New Roman" w:hAnsi="Times New Roman" w:cs="Times New Roman"/>
+      <w:color w:val="000000"/>
+      <w:sz w:val="24"/>
+    </w:rPr>
+  </w:style>
+  <w:style w:type="paragraph" w:styleId="Footer">
+    <w:name w:val="footer"/>
+    <w:basedOn w:val="Normal"/>
+    <w:link w:val="FooterKAR"/>
+    <w:uiPriority w:val="99"/>
+    <w:unhideWhenUsed/>
+    <w:rsid w:val="00260D7D"/>
+    <w:pPr>
+      <w:tabs>
+        <w:tab w:val="center" w:pos="4513"/>
+        <w:tab w:val="right" w:pos="9026"/>
+      </w:tabs>
+      <w:spacing w:after="0" w:line="240" w:lineRule="auto"/>
+    </w:pPr>
+  </w:style>
+  <w:style w:type="character" w:customStyle="1" w:styleId="FooterKAR">
+    <w:name w:val="Footer KAR"/>
+    <w:basedOn w:val="FontParagrafDefault"/>
+    <w:link w:val="Footer"/>
+    <w:uiPriority w:val="99"/>
+    <w:rsid w:val="00260D7D"/>
+    <w:rPr>
+      <w:rFonts w:ascii="Times New Roman" w:eastAsia="Times New Roman" w:hAnsi="Times New Roman" w:cs="Times New Roman"/>
+      <w:color w:val="000000"/>
+      <w:sz w:val="24"/>
+    </w:rPr>
   </w:style>
 </w:styles>
 </file>

</xml_diff>